<commit_message>
description of the system updated
</commit_message>
<xml_diff>
--- a/Team10_D4.docx
+++ b/Team10_D4.docx
@@ -541,7 +541,7 @@
         </w:rPr>
         <w:fldChar w:fldCharType="separate"/>
       </w:r>
-      <w:hyperlink w:anchor="_Toc120803975" w:history="1">
+      <w:hyperlink w:anchor="_Toc120805590" w:history="1">
         <w:r>
           <w:rPr>
             <w:rStyle w:val="Hyperlink"/>
@@ -572,7 +572,7 @@
             <w:noProof/>
             <w:webHidden/>
           </w:rPr>
-          <w:instrText xml:space="preserve"> PAGEREF _Toc120803975 \h </w:instrText>
+          <w:instrText xml:space="preserve"> PAGEREF _Toc120805590 \h </w:instrText>
         </w:r>
         <w:r>
           <w:rPr>
@@ -619,7 +619,7 @@
           <w:lang w:eastAsia="en-GB"/>
         </w:rPr>
       </w:pPr>
-      <w:hyperlink w:anchor="_Toc120803976" w:history="1">
+      <w:hyperlink w:anchor="_Toc120805591" w:history="1">
         <w:r>
           <w:rPr>
             <w:rStyle w:val="Hyperlink"/>
@@ -650,7 +650,7 @@
             <w:noProof/>
             <w:webHidden/>
           </w:rPr>
-          <w:instrText xml:space="preserve"> PAGEREF _Toc120803976 \h </w:instrText>
+          <w:instrText xml:space="preserve"> PAGEREF _Toc120805591 \h </w:instrText>
         </w:r>
         <w:r>
           <w:rPr>
@@ -697,7 +697,7 @@
           <w:lang w:eastAsia="en-GB"/>
         </w:rPr>
       </w:pPr>
-      <w:hyperlink w:anchor="_Toc120803977" w:history="1">
+      <w:hyperlink w:anchor="_Toc120805592" w:history="1">
         <w:r>
           <w:rPr>
             <w:rStyle w:val="Hyperlink"/>
@@ -728,7 +728,7 @@
             <w:noProof/>
             <w:webHidden/>
           </w:rPr>
-          <w:instrText xml:space="preserve"> PAGEREF _Toc120803977 \h </w:instrText>
+          <w:instrText xml:space="preserve"> PAGEREF _Toc120805592 \h </w:instrText>
         </w:r>
         <w:r>
           <w:rPr>
@@ -775,7 +775,7 @@
           <w:lang w:eastAsia="en-GB"/>
         </w:rPr>
       </w:pPr>
-      <w:hyperlink w:anchor="_Toc120803978" w:history="1">
+      <w:hyperlink w:anchor="_Toc120805593" w:history="1">
         <w:r>
           <w:rPr>
             <w:rStyle w:val="Hyperlink"/>
@@ -806,7 +806,7 @@
             <w:noProof/>
             <w:webHidden/>
           </w:rPr>
-          <w:instrText xml:space="preserve"> PAGEREF _Toc120803978 \h </w:instrText>
+          <w:instrText xml:space="preserve"> PAGEREF _Toc120805593 \h </w:instrText>
         </w:r>
         <w:r>
           <w:rPr>
@@ -853,7 +853,7 @@
           <w:lang w:eastAsia="en-GB"/>
         </w:rPr>
       </w:pPr>
-      <w:hyperlink w:anchor="_Toc120803979" w:history="1">
+      <w:hyperlink w:anchor="_Toc120805594" w:history="1">
         <w:r>
           <w:rPr>
             <w:rStyle w:val="Hyperlink"/>
@@ -884,7 +884,7 @@
             <w:noProof/>
             <w:webHidden/>
           </w:rPr>
-          <w:instrText xml:space="preserve"> PAGEREF _Toc120803979 \h </w:instrText>
+          <w:instrText xml:space="preserve"> PAGEREF _Toc120805594 \h </w:instrText>
         </w:r>
         <w:r>
           <w:rPr>
@@ -931,7 +931,7 @@
           <w:lang w:eastAsia="en-GB"/>
         </w:rPr>
       </w:pPr>
-      <w:hyperlink w:anchor="_Toc120803980" w:history="1">
+      <w:hyperlink w:anchor="_Toc120805595" w:history="1">
         <w:r>
           <w:rPr>
             <w:rStyle w:val="Hyperlink"/>
@@ -962,7 +962,7 @@
             <w:noProof/>
             <w:webHidden/>
           </w:rPr>
-          <w:instrText xml:space="preserve"> PAGEREF _Toc120803980 \h </w:instrText>
+          <w:instrText xml:space="preserve"> PAGEREF _Toc120805595 \h </w:instrText>
         </w:r>
         <w:r>
           <w:rPr>
@@ -1009,7 +1009,7 @@
           <w:lang w:eastAsia="en-GB"/>
         </w:rPr>
       </w:pPr>
-      <w:hyperlink w:anchor="_Toc120803981" w:history="1">
+      <w:hyperlink w:anchor="_Toc120805596" w:history="1">
         <w:r>
           <w:rPr>
             <w:rStyle w:val="Hyperlink"/>
@@ -1040,7 +1040,7 @@
             <w:noProof/>
             <w:webHidden/>
           </w:rPr>
-          <w:instrText xml:space="preserve"> PAGEREF _Toc120803981 \h </w:instrText>
+          <w:instrText xml:space="preserve"> PAGEREF _Toc120805596 \h </w:instrText>
         </w:r>
         <w:r>
           <w:rPr>
@@ -1087,7 +1087,7 @@
           <w:lang w:eastAsia="en-GB"/>
         </w:rPr>
       </w:pPr>
-      <w:hyperlink w:anchor="_Toc120803982" w:history="1">
+      <w:hyperlink w:anchor="_Toc120805597" w:history="1">
         <w:r>
           <w:rPr>
             <w:rStyle w:val="Hyperlink"/>
@@ -1118,7 +1118,7 @@
             <w:noProof/>
             <w:webHidden/>
           </w:rPr>
-          <w:instrText xml:space="preserve"> PAGEREF _Toc120803982 \h </w:instrText>
+          <w:instrText xml:space="preserve"> PAGEREF _Toc120805597 \h </w:instrText>
         </w:r>
         <w:r>
           <w:rPr>
@@ -1165,7 +1165,7 @@
           <w:lang w:eastAsia="en-GB"/>
         </w:rPr>
       </w:pPr>
-      <w:hyperlink w:anchor="_Toc120803983" w:history="1">
+      <w:hyperlink w:anchor="_Toc120805598" w:history="1">
         <w:r>
           <w:rPr>
             <w:rStyle w:val="Hyperlink"/>
@@ -1196,7 +1196,7 @@
             <w:noProof/>
             <w:webHidden/>
           </w:rPr>
-          <w:instrText xml:space="preserve"> PAGEREF _Toc120803983 \h </w:instrText>
+          <w:instrText xml:space="preserve"> PAGEREF _Toc120805598 \h </w:instrText>
         </w:r>
         <w:r>
           <w:rPr>
@@ -1243,7 +1243,7 @@
           <w:lang w:eastAsia="en-GB"/>
         </w:rPr>
       </w:pPr>
-      <w:hyperlink w:anchor="_Toc120803984" w:history="1">
+      <w:hyperlink w:anchor="_Toc120805599" w:history="1">
         <w:r>
           <w:rPr>
             <w:rStyle w:val="Hyperlink"/>
@@ -1274,7 +1274,7 @@
             <w:noProof/>
             <w:webHidden/>
           </w:rPr>
-          <w:instrText xml:space="preserve"> PAGEREF _Toc120803984 \h </w:instrText>
+          <w:instrText xml:space="preserve"> PAGEREF _Toc120805599 \h </w:instrText>
         </w:r>
         <w:r>
           <w:rPr>
@@ -1321,7 +1321,7 @@
           <w:lang w:eastAsia="en-GB"/>
         </w:rPr>
       </w:pPr>
-      <w:hyperlink w:anchor="_Toc120803985" w:history="1">
+      <w:hyperlink w:anchor="_Toc120805600" w:history="1">
         <w:r>
           <w:rPr>
             <w:rStyle w:val="Hyperlink"/>
@@ -1352,7 +1352,7 @@
             <w:noProof/>
             <w:webHidden/>
           </w:rPr>
-          <w:instrText xml:space="preserve"> PAGEREF _Toc120803985 \h </w:instrText>
+          <w:instrText xml:space="preserve"> PAGEREF _Toc120805600 \h </w:instrText>
         </w:r>
         <w:r>
           <w:rPr>
@@ -1399,7 +1399,7 @@
           <w:lang w:eastAsia="en-GB"/>
         </w:rPr>
       </w:pPr>
-      <w:hyperlink w:anchor="_Toc120803986" w:history="1">
+      <w:hyperlink w:anchor="_Toc120805601" w:history="1">
         <w:r>
           <w:rPr>
             <w:rStyle w:val="Hyperlink"/>
@@ -1430,7 +1430,7 @@
             <w:noProof/>
             <w:webHidden/>
           </w:rPr>
-          <w:instrText xml:space="preserve"> PAGEREF _Toc120803986 \h </w:instrText>
+          <w:instrText xml:space="preserve"> PAGEREF _Toc120805601 \h </w:instrText>
         </w:r>
         <w:r>
           <w:rPr>
@@ -1477,7 +1477,7 @@
           <w:lang w:eastAsia="en-GB"/>
         </w:rPr>
       </w:pPr>
-      <w:hyperlink w:anchor="_Toc120803987" w:history="1">
+      <w:hyperlink w:anchor="_Toc120805602" w:history="1">
         <w:r>
           <w:rPr>
             <w:rStyle w:val="Hyperlink"/>
@@ -1508,7 +1508,7 @@
             <w:noProof/>
             <w:webHidden/>
           </w:rPr>
-          <w:instrText xml:space="preserve"> PAGEREF _Toc120803987 \h </w:instrText>
+          <w:instrText xml:space="preserve"> PAGEREF _Toc120805602 \h </w:instrText>
         </w:r>
         <w:r>
           <w:rPr>
@@ -1555,7 +1555,7 @@
           <w:lang w:eastAsia="en-GB"/>
         </w:rPr>
       </w:pPr>
-      <w:hyperlink w:anchor="_Toc120803988" w:history="1">
+      <w:hyperlink w:anchor="_Toc120805603" w:history="1">
         <w:r>
           <w:rPr>
             <w:rStyle w:val="Hyperlink"/>
@@ -1586,7 +1586,7 @@
             <w:noProof/>
             <w:webHidden/>
           </w:rPr>
-          <w:instrText xml:space="preserve"> PAGEREF _Toc120803988 \h </w:instrText>
+          <w:instrText xml:space="preserve"> PAGEREF _Toc120805603 \h </w:instrText>
         </w:r>
         <w:r>
           <w:rPr>
@@ -1633,7 +1633,7 @@
           <w:lang w:eastAsia="en-GB"/>
         </w:rPr>
       </w:pPr>
-      <w:hyperlink w:anchor="_Toc120803989" w:history="1">
+      <w:hyperlink w:anchor="_Toc120805604" w:history="1">
         <w:r>
           <w:rPr>
             <w:rStyle w:val="Hyperlink"/>
@@ -1664,7 +1664,7 @@
             <w:noProof/>
             <w:webHidden/>
           </w:rPr>
-          <w:instrText xml:space="preserve"> PAGEREF _Toc120803989 \h </w:instrText>
+          <w:instrText xml:space="preserve"> PAGEREF _Toc120805604 \h </w:instrText>
         </w:r>
         <w:r>
           <w:rPr>
@@ -1711,7 +1711,7 @@
           <w:lang w:eastAsia="en-GB"/>
         </w:rPr>
       </w:pPr>
-      <w:hyperlink w:anchor="_Toc120803990" w:history="1">
+      <w:hyperlink w:anchor="_Toc120805605" w:history="1">
         <w:r>
           <w:rPr>
             <w:rStyle w:val="Hyperlink"/>
@@ -1742,7 +1742,7 @@
             <w:noProof/>
             <w:webHidden/>
           </w:rPr>
-          <w:instrText xml:space="preserve"> PAGEREF _Toc120803990 \h </w:instrText>
+          <w:instrText xml:space="preserve"> PAGEREF _Toc120805605 \h </w:instrText>
         </w:r>
         <w:r>
           <w:rPr>
@@ -1789,7 +1789,7 @@
           <w:lang w:eastAsia="en-GB"/>
         </w:rPr>
       </w:pPr>
-      <w:hyperlink w:anchor="_Toc120803991" w:history="1">
+      <w:hyperlink w:anchor="_Toc120805606" w:history="1">
         <w:r>
           <w:rPr>
             <w:rStyle w:val="Hyperlink"/>
@@ -1820,7 +1820,7 @@
             <w:noProof/>
             <w:webHidden/>
           </w:rPr>
-          <w:instrText xml:space="preserve"> PAGEREF _Toc120803991 \h </w:instrText>
+          <w:instrText xml:space="preserve"> PAGEREF _Toc120805606 \h </w:instrText>
         </w:r>
         <w:r>
           <w:rPr>
@@ -1867,7 +1867,7 @@
           <w:lang w:eastAsia="en-GB"/>
         </w:rPr>
       </w:pPr>
-      <w:hyperlink w:anchor="_Toc120803992" w:history="1">
+      <w:hyperlink w:anchor="_Toc120805607" w:history="1">
         <w:r>
           <w:rPr>
             <w:rStyle w:val="Hyperlink"/>
@@ -1898,7 +1898,7 @@
             <w:noProof/>
             <w:webHidden/>
           </w:rPr>
-          <w:instrText xml:space="preserve"> PAGEREF _Toc120803992 \h </w:instrText>
+          <w:instrText xml:space="preserve"> PAGEREF _Toc120805607 \h </w:instrText>
         </w:r>
         <w:r>
           <w:rPr>
@@ -1945,7 +1945,7 @@
           <w:lang w:eastAsia="en-GB"/>
         </w:rPr>
       </w:pPr>
-      <w:hyperlink w:anchor="_Toc120803993" w:history="1">
+      <w:hyperlink w:anchor="_Toc120805608" w:history="1">
         <w:r>
           <w:rPr>
             <w:rStyle w:val="Hyperlink"/>
@@ -1976,7 +1976,7 @@
             <w:noProof/>
             <w:webHidden/>
           </w:rPr>
-          <w:instrText xml:space="preserve"> PAGEREF _Toc120803993 \h </w:instrText>
+          <w:instrText xml:space="preserve"> PAGEREF _Toc120805608 \h </w:instrText>
         </w:r>
         <w:r>
           <w:rPr>
@@ -2023,7 +2023,7 @@
           <w:lang w:eastAsia="en-GB"/>
         </w:rPr>
       </w:pPr>
-      <w:hyperlink w:anchor="_Toc120803994" w:history="1">
+      <w:hyperlink w:anchor="_Toc120805609" w:history="1">
         <w:r>
           <w:rPr>
             <w:rStyle w:val="Hyperlink"/>
@@ -2054,7 +2054,7 @@
             <w:noProof/>
             <w:webHidden/>
           </w:rPr>
-          <w:instrText xml:space="preserve"> PAGEREF _Toc120803994 \h </w:instrText>
+          <w:instrText xml:space="preserve"> PAGEREF _Toc120805609 \h </w:instrText>
         </w:r>
         <w:r>
           <w:rPr>
@@ -2101,7 +2101,7 @@
           <w:lang w:eastAsia="en-GB"/>
         </w:rPr>
       </w:pPr>
-      <w:hyperlink w:anchor="_Toc120803995" w:history="1">
+      <w:hyperlink w:anchor="_Toc120805610" w:history="1">
         <w:r>
           <w:rPr>
             <w:rStyle w:val="Hyperlink"/>
@@ -2132,7 +2132,7 @@
             <w:noProof/>
             <w:webHidden/>
           </w:rPr>
-          <w:instrText xml:space="preserve"> PAGEREF _Toc120803995 \h </w:instrText>
+          <w:instrText xml:space="preserve"> PAGEREF _Toc120805610 \h </w:instrText>
         </w:r>
         <w:r>
           <w:rPr>
@@ -2179,7 +2179,7 @@
           <w:lang w:eastAsia="en-GB"/>
         </w:rPr>
       </w:pPr>
-      <w:hyperlink w:anchor="_Toc120803996" w:history="1">
+      <w:hyperlink w:anchor="_Toc120805611" w:history="1">
         <w:r>
           <w:rPr>
             <w:rStyle w:val="Hyperlink"/>
@@ -2210,7 +2210,7 @@
             <w:noProof/>
             <w:webHidden/>
           </w:rPr>
-          <w:instrText xml:space="preserve"> PAGEREF _Toc120803996 \h </w:instrText>
+          <w:instrText xml:space="preserve"> PAGEREF _Toc120805611 \h </w:instrText>
         </w:r>
         <w:r>
           <w:rPr>
@@ -2257,7 +2257,7 @@
           <w:lang w:eastAsia="en-GB"/>
         </w:rPr>
       </w:pPr>
-      <w:hyperlink w:anchor="_Toc120803997" w:history="1">
+      <w:hyperlink w:anchor="_Toc120805612" w:history="1">
         <w:r>
           <w:rPr>
             <w:rStyle w:val="Hyperlink"/>
@@ -2288,7 +2288,7 @@
             <w:noProof/>
             <w:webHidden/>
           </w:rPr>
-          <w:instrText xml:space="preserve"> PAGEREF _Toc120803997 \h </w:instrText>
+          <w:instrText xml:space="preserve"> PAGEREF _Toc120805612 \h </w:instrText>
         </w:r>
         <w:r>
           <w:rPr>
@@ -2335,7 +2335,7 @@
           <w:lang w:eastAsia="en-GB"/>
         </w:rPr>
       </w:pPr>
-      <w:hyperlink w:anchor="_Toc120803998" w:history="1">
+      <w:hyperlink w:anchor="_Toc120805613" w:history="1">
         <w:r>
           <w:rPr>
             <w:rStyle w:val="Hyperlink"/>
@@ -2366,7 +2366,7 @@
             <w:noProof/>
             <w:webHidden/>
           </w:rPr>
-          <w:instrText xml:space="preserve"> PAGEREF _Toc120803998 \h </w:instrText>
+          <w:instrText xml:space="preserve"> PAGEREF _Toc120805613 \h </w:instrText>
         </w:r>
         <w:r>
           <w:rPr>
@@ -2413,7 +2413,7 @@
           <w:lang w:eastAsia="en-GB"/>
         </w:rPr>
       </w:pPr>
-      <w:hyperlink w:anchor="_Toc120803999" w:history="1">
+      <w:hyperlink w:anchor="_Toc120805614" w:history="1">
         <w:r>
           <w:rPr>
             <w:rStyle w:val="Hyperlink"/>
@@ -2444,7 +2444,7 @@
             <w:noProof/>
             <w:webHidden/>
           </w:rPr>
-          <w:instrText xml:space="preserve"> PAGEREF _Toc120803999 \h </w:instrText>
+          <w:instrText xml:space="preserve"> PAGEREF _Toc120805614 \h </w:instrText>
         </w:r>
         <w:r>
           <w:rPr>
@@ -2491,7 +2491,7 @@
           <w:lang w:eastAsia="en-GB"/>
         </w:rPr>
       </w:pPr>
-      <w:hyperlink w:anchor="_Toc120804000" w:history="1">
+      <w:hyperlink w:anchor="_Toc120805615" w:history="1">
         <w:r>
           <w:rPr>
             <w:rStyle w:val="Hyperlink"/>
@@ -2522,7 +2522,7 @@
             <w:noProof/>
             <w:webHidden/>
           </w:rPr>
-          <w:instrText xml:space="preserve"> PAGEREF _Toc120804000 \h </w:instrText>
+          <w:instrText xml:space="preserve"> PAGEREF _Toc120805615 \h </w:instrText>
         </w:r>
         <w:r>
           <w:rPr>
@@ -2569,7 +2569,7 @@
           <w:lang w:eastAsia="en-GB"/>
         </w:rPr>
       </w:pPr>
-      <w:hyperlink w:anchor="_Toc120804001" w:history="1">
+      <w:hyperlink w:anchor="_Toc120805616" w:history="1">
         <w:r>
           <w:rPr>
             <w:rStyle w:val="Hyperlink"/>
@@ -2600,7 +2600,7 @@
             <w:noProof/>
             <w:webHidden/>
           </w:rPr>
-          <w:instrText xml:space="preserve"> PAGEREF _Toc120804001 \h </w:instrText>
+          <w:instrText xml:space="preserve"> PAGEREF _Toc120805616 \h </w:instrText>
         </w:r>
         <w:r>
           <w:rPr>
@@ -2647,7 +2647,7 @@
           <w:lang w:eastAsia="en-GB"/>
         </w:rPr>
       </w:pPr>
-      <w:hyperlink w:anchor="_Toc120804002" w:history="1">
+      <w:hyperlink w:anchor="_Toc120805617" w:history="1">
         <w:r>
           <w:rPr>
             <w:rStyle w:val="Hyperlink"/>
@@ -2678,7 +2678,7 @@
             <w:noProof/>
             <w:webHidden/>
           </w:rPr>
-          <w:instrText xml:space="preserve"> PAGEREF _Toc120804002 \h </w:instrText>
+          <w:instrText xml:space="preserve"> PAGEREF _Toc120805617 \h </w:instrText>
         </w:r>
         <w:r>
           <w:rPr>
@@ -2781,7 +2781,7 @@
           <w:tab w:val="right" w:leader="dot" w:pos="9016"/>
         </w:tabs>
         <w:rPr>
-          <w:rFonts w:eastAsiaTheme="minorEastAsia"/>
+          <w:rFonts w:ascii="Times New Roman" w:eastAsiaTheme="minorEastAsia" w:hAnsi="Times New Roman" w:cs="Times New Roman"/>
           <w:noProof/>
           <w:lang w:eastAsia="en-GB"/>
         </w:rPr>
@@ -2789,6 +2789,7 @@
       <w:r>
         <w:rPr>
           <w:rStyle w:val="Hyperlink"/>
+          <w:rFonts w:ascii="Times New Roman" w:hAnsi="Times New Roman" w:cs="Times New Roman"/>
           <w:noProof/>
         </w:rPr>
         <w:fldChar w:fldCharType="begin"/>
@@ -2796,6 +2797,7 @@
       <w:r>
         <w:rPr>
           <w:rStyle w:val="Hyperlink"/>
+          <w:rFonts w:ascii="Times New Roman" w:hAnsi="Times New Roman" w:cs="Times New Roman"/>
           <w:noProof/>
         </w:rPr>
         <w:instrText xml:space="preserve"> TOC \h \z \c "Figure" </w:instrText>
@@ -2803,11 +2805,12 @@
       <w:r>
         <w:rPr>
           <w:rStyle w:val="Hyperlink"/>
+          <w:rFonts w:ascii="Times New Roman" w:hAnsi="Times New Roman" w:cs="Times New Roman"/>
           <w:noProof/>
         </w:rPr>
         <w:fldChar w:fldCharType="separate"/>
       </w:r>
-      <w:hyperlink w:anchor="_Toc120010017" w:history="1">
+      <w:hyperlink w:anchor="_Toc120805618" w:history="1">
         <w:r>
           <w:rPr>
             <w:rStyle w:val="Hyperlink"/>
@@ -2818,6 +2821,7 @@
         </w:r>
         <w:r>
           <w:rPr>
+            <w:rFonts w:ascii="Times New Roman" w:hAnsi="Times New Roman" w:cs="Times New Roman"/>
             <w:noProof/>
             <w:webHidden/>
           </w:rPr>
@@ -2825,6 +2829,7 @@
         </w:r>
         <w:r>
           <w:rPr>
+            <w:rFonts w:ascii="Times New Roman" w:hAnsi="Times New Roman" w:cs="Times New Roman"/>
             <w:noProof/>
             <w:webHidden/>
           </w:rPr>
@@ -2832,19 +2837,22 @@
         </w:r>
         <w:r>
           <w:rPr>
-            <w:noProof/>
-            <w:webHidden/>
-          </w:rPr>
-          <w:instrText xml:space="preserve"> PAGEREF _Toc120010017 \h </w:instrText>
-        </w:r>
-        <w:r>
-          <w:rPr>
-            <w:noProof/>
-            <w:webHidden/>
-          </w:rPr>
-        </w:r>
-        <w:r>
-          <w:rPr>
+            <w:rFonts w:ascii="Times New Roman" w:hAnsi="Times New Roman" w:cs="Times New Roman"/>
+            <w:noProof/>
+            <w:webHidden/>
+          </w:rPr>
+          <w:instrText xml:space="preserve"> PAGEREF _Toc120805618 \h </w:instrText>
+        </w:r>
+        <w:r>
+          <w:rPr>
+            <w:rFonts w:ascii="Times New Roman" w:hAnsi="Times New Roman" w:cs="Times New Roman"/>
+            <w:noProof/>
+            <w:webHidden/>
+          </w:rPr>
+        </w:r>
+        <w:r>
+          <w:rPr>
+            <w:rFonts w:ascii="Times New Roman" w:hAnsi="Times New Roman" w:cs="Times New Roman"/>
             <w:noProof/>
             <w:webHidden/>
           </w:rPr>
@@ -2852,13 +2860,15 @@
         </w:r>
         <w:r>
           <w:rPr>
-            <w:noProof/>
-            <w:webHidden/>
-          </w:rPr>
-          <w:t>5</w:t>
-        </w:r>
-        <w:r>
-          <w:rPr>
+            <w:rFonts w:ascii="Times New Roman" w:hAnsi="Times New Roman" w:cs="Times New Roman"/>
+            <w:noProof/>
+            <w:webHidden/>
+          </w:rPr>
+          <w:t>6</w:t>
+        </w:r>
+        <w:r>
+          <w:rPr>
+            <w:rFonts w:ascii="Times New Roman" w:hAnsi="Times New Roman" w:cs="Times New Roman"/>
             <w:noProof/>
             <w:webHidden/>
           </w:rPr>
@@ -2873,12 +2883,12 @@
           <w:tab w:val="right" w:leader="dot" w:pos="9016"/>
         </w:tabs>
         <w:rPr>
-          <w:rFonts w:eastAsiaTheme="minorEastAsia"/>
+          <w:rFonts w:ascii="Times New Roman" w:eastAsiaTheme="minorEastAsia" w:hAnsi="Times New Roman" w:cs="Times New Roman"/>
           <w:noProof/>
           <w:lang w:eastAsia="en-GB"/>
         </w:rPr>
       </w:pPr>
-      <w:hyperlink w:anchor="_Toc120010018" w:history="1">
+      <w:hyperlink w:anchor="_Toc120805619" w:history="1">
         <w:r>
           <w:rPr>
             <w:rStyle w:val="Hyperlink"/>
@@ -2889,6 +2899,7 @@
         </w:r>
         <w:r>
           <w:rPr>
+            <w:rFonts w:ascii="Times New Roman" w:hAnsi="Times New Roman" w:cs="Times New Roman"/>
             <w:noProof/>
             <w:webHidden/>
           </w:rPr>
@@ -2896,6 +2907,7 @@
         </w:r>
         <w:r>
           <w:rPr>
+            <w:rFonts w:ascii="Times New Roman" w:hAnsi="Times New Roman" w:cs="Times New Roman"/>
             <w:noProof/>
             <w:webHidden/>
           </w:rPr>
@@ -2903,19 +2915,22 @@
         </w:r>
         <w:r>
           <w:rPr>
-            <w:noProof/>
-            <w:webHidden/>
-          </w:rPr>
-          <w:instrText xml:space="preserve"> PAGEREF _Toc120010018 \h </w:instrText>
-        </w:r>
-        <w:r>
-          <w:rPr>
-            <w:noProof/>
-            <w:webHidden/>
-          </w:rPr>
-        </w:r>
-        <w:r>
-          <w:rPr>
+            <w:rFonts w:ascii="Times New Roman" w:hAnsi="Times New Roman" w:cs="Times New Roman"/>
+            <w:noProof/>
+            <w:webHidden/>
+          </w:rPr>
+          <w:instrText xml:space="preserve"> PAGEREF _Toc120805619 \h </w:instrText>
+        </w:r>
+        <w:r>
+          <w:rPr>
+            <w:rFonts w:ascii="Times New Roman" w:hAnsi="Times New Roman" w:cs="Times New Roman"/>
+            <w:noProof/>
+            <w:webHidden/>
+          </w:rPr>
+        </w:r>
+        <w:r>
+          <w:rPr>
+            <w:rFonts w:ascii="Times New Roman" w:hAnsi="Times New Roman" w:cs="Times New Roman"/>
             <w:noProof/>
             <w:webHidden/>
           </w:rPr>
@@ -2923,13 +2938,15 @@
         </w:r>
         <w:r>
           <w:rPr>
-            <w:noProof/>
-            <w:webHidden/>
-          </w:rPr>
-          <w:t>10</w:t>
-        </w:r>
-        <w:r>
-          <w:rPr>
+            <w:rFonts w:ascii="Times New Roman" w:hAnsi="Times New Roman" w:cs="Times New Roman"/>
+            <w:noProof/>
+            <w:webHidden/>
+          </w:rPr>
+          <w:t>11</w:t>
+        </w:r>
+        <w:r>
+          <w:rPr>
+            <w:rFonts w:ascii="Times New Roman" w:hAnsi="Times New Roman" w:cs="Times New Roman"/>
             <w:noProof/>
             <w:webHidden/>
           </w:rPr>
@@ -2944,12 +2961,12 @@
           <w:tab w:val="right" w:leader="dot" w:pos="9016"/>
         </w:tabs>
         <w:rPr>
-          <w:rFonts w:eastAsiaTheme="minorEastAsia"/>
+          <w:rFonts w:ascii="Times New Roman" w:eastAsiaTheme="minorEastAsia" w:hAnsi="Times New Roman" w:cs="Times New Roman"/>
           <w:noProof/>
           <w:lang w:eastAsia="en-GB"/>
         </w:rPr>
       </w:pPr>
-      <w:hyperlink r:id="rId9" w:anchor="_Toc120010019" w:history="1">
+      <w:hyperlink r:id="rId9" w:anchor="_Toc120805620" w:history="1">
         <w:r>
           <w:rPr>
             <w:rStyle w:val="Hyperlink"/>
@@ -2960,6 +2977,7 @@
         </w:r>
         <w:r>
           <w:rPr>
+            <w:rFonts w:ascii="Times New Roman" w:hAnsi="Times New Roman" w:cs="Times New Roman"/>
             <w:noProof/>
             <w:webHidden/>
           </w:rPr>
@@ -2967,6 +2985,7 @@
         </w:r>
         <w:r>
           <w:rPr>
+            <w:rFonts w:ascii="Times New Roman" w:hAnsi="Times New Roman" w:cs="Times New Roman"/>
             <w:noProof/>
             <w:webHidden/>
           </w:rPr>
@@ -2974,19 +2993,22 @@
         </w:r>
         <w:r>
           <w:rPr>
-            <w:noProof/>
-            <w:webHidden/>
-          </w:rPr>
-          <w:instrText xml:space="preserve"> PAGEREF _Toc120010019 \h </w:instrText>
-        </w:r>
-        <w:r>
-          <w:rPr>
-            <w:noProof/>
-            <w:webHidden/>
-          </w:rPr>
-        </w:r>
-        <w:r>
-          <w:rPr>
+            <w:rFonts w:ascii="Times New Roman" w:hAnsi="Times New Roman" w:cs="Times New Roman"/>
+            <w:noProof/>
+            <w:webHidden/>
+          </w:rPr>
+          <w:instrText xml:space="preserve"> PAGEREF _Toc120805620 \h </w:instrText>
+        </w:r>
+        <w:r>
+          <w:rPr>
+            <w:rFonts w:ascii="Times New Roman" w:hAnsi="Times New Roman" w:cs="Times New Roman"/>
+            <w:noProof/>
+            <w:webHidden/>
+          </w:rPr>
+        </w:r>
+        <w:r>
+          <w:rPr>
+            <w:rFonts w:ascii="Times New Roman" w:hAnsi="Times New Roman" w:cs="Times New Roman"/>
             <w:noProof/>
             <w:webHidden/>
           </w:rPr>
@@ -2994,13 +3016,15 @@
         </w:r>
         <w:r>
           <w:rPr>
-            <w:noProof/>
-            <w:webHidden/>
-          </w:rPr>
-          <w:t>11</w:t>
-        </w:r>
-        <w:r>
-          <w:rPr>
+            <w:rFonts w:ascii="Times New Roman" w:hAnsi="Times New Roman" w:cs="Times New Roman"/>
+            <w:noProof/>
+            <w:webHidden/>
+          </w:rPr>
+          <w:t>12</w:t>
+        </w:r>
+        <w:r>
+          <w:rPr>
+            <w:rFonts w:ascii="Times New Roman" w:hAnsi="Times New Roman" w:cs="Times New Roman"/>
             <w:noProof/>
             <w:webHidden/>
           </w:rPr>
@@ -3015,12 +3039,12 @@
           <w:tab w:val="right" w:leader="dot" w:pos="9016"/>
         </w:tabs>
         <w:rPr>
-          <w:rFonts w:eastAsiaTheme="minorEastAsia"/>
+          <w:rFonts w:ascii="Times New Roman" w:eastAsiaTheme="minorEastAsia" w:hAnsi="Times New Roman" w:cs="Times New Roman"/>
           <w:noProof/>
           <w:lang w:eastAsia="en-GB"/>
         </w:rPr>
       </w:pPr>
-      <w:hyperlink r:id="rId10" w:anchor="_Toc120010020" w:history="1">
+      <w:hyperlink r:id="rId10" w:anchor="_Toc120805621" w:history="1">
         <w:r>
           <w:rPr>
             <w:rStyle w:val="Hyperlink"/>
@@ -3031,6 +3055,7 @@
         </w:r>
         <w:r>
           <w:rPr>
+            <w:rFonts w:ascii="Times New Roman" w:hAnsi="Times New Roman" w:cs="Times New Roman"/>
             <w:noProof/>
             <w:webHidden/>
           </w:rPr>
@@ -3038,6 +3063,7 @@
         </w:r>
         <w:r>
           <w:rPr>
+            <w:rFonts w:ascii="Times New Roman" w:hAnsi="Times New Roman" w:cs="Times New Roman"/>
             <w:noProof/>
             <w:webHidden/>
           </w:rPr>
@@ -3045,19 +3071,22 @@
         </w:r>
         <w:r>
           <w:rPr>
-            <w:noProof/>
-            <w:webHidden/>
-          </w:rPr>
-          <w:instrText xml:space="preserve"> PAGEREF _Toc120010020 \h </w:instrText>
-        </w:r>
-        <w:r>
-          <w:rPr>
-            <w:noProof/>
-            <w:webHidden/>
-          </w:rPr>
-        </w:r>
-        <w:r>
-          <w:rPr>
+            <w:rFonts w:ascii="Times New Roman" w:hAnsi="Times New Roman" w:cs="Times New Roman"/>
+            <w:noProof/>
+            <w:webHidden/>
+          </w:rPr>
+          <w:instrText xml:space="preserve"> PAGEREF _Toc120805621 \h </w:instrText>
+        </w:r>
+        <w:r>
+          <w:rPr>
+            <w:rFonts w:ascii="Times New Roman" w:hAnsi="Times New Roman" w:cs="Times New Roman"/>
+            <w:noProof/>
+            <w:webHidden/>
+          </w:rPr>
+        </w:r>
+        <w:r>
+          <w:rPr>
+            <w:rFonts w:ascii="Times New Roman" w:hAnsi="Times New Roman" w:cs="Times New Roman"/>
             <w:noProof/>
             <w:webHidden/>
           </w:rPr>
@@ -3065,13 +3094,15 @@
         </w:r>
         <w:r>
           <w:rPr>
-            <w:noProof/>
-            <w:webHidden/>
-          </w:rPr>
-          <w:t>12</w:t>
-        </w:r>
-        <w:r>
-          <w:rPr>
+            <w:rFonts w:ascii="Times New Roman" w:hAnsi="Times New Roman" w:cs="Times New Roman"/>
+            <w:noProof/>
+            <w:webHidden/>
+          </w:rPr>
+          <w:t>13</w:t>
+        </w:r>
+        <w:r>
+          <w:rPr>
+            <w:rFonts w:ascii="Times New Roman" w:hAnsi="Times New Roman" w:cs="Times New Roman"/>
             <w:noProof/>
             <w:webHidden/>
           </w:rPr>
@@ -3086,12 +3117,12 @@
           <w:tab w:val="right" w:leader="dot" w:pos="9016"/>
         </w:tabs>
         <w:rPr>
-          <w:rFonts w:eastAsiaTheme="minorEastAsia"/>
+          <w:rFonts w:ascii="Times New Roman" w:eastAsiaTheme="minorEastAsia" w:hAnsi="Times New Roman" w:cs="Times New Roman"/>
           <w:noProof/>
           <w:lang w:eastAsia="en-GB"/>
         </w:rPr>
       </w:pPr>
-      <w:hyperlink r:id="rId11" w:anchor="_Toc120010021" w:history="1">
+      <w:hyperlink r:id="rId11" w:anchor="_Toc120805622" w:history="1">
         <w:r>
           <w:rPr>
             <w:rStyle w:val="Hyperlink"/>
@@ -3102,6 +3133,7 @@
         </w:r>
         <w:r>
           <w:rPr>
+            <w:rFonts w:ascii="Times New Roman" w:hAnsi="Times New Roman" w:cs="Times New Roman"/>
             <w:noProof/>
             <w:webHidden/>
           </w:rPr>
@@ -3109,6 +3141,7 @@
         </w:r>
         <w:r>
           <w:rPr>
+            <w:rFonts w:ascii="Times New Roman" w:hAnsi="Times New Roman" w:cs="Times New Roman"/>
             <w:noProof/>
             <w:webHidden/>
           </w:rPr>
@@ -3116,19 +3149,22 @@
         </w:r>
         <w:r>
           <w:rPr>
-            <w:noProof/>
-            <w:webHidden/>
-          </w:rPr>
-          <w:instrText xml:space="preserve"> PAGEREF _Toc120010021 \h </w:instrText>
-        </w:r>
-        <w:r>
-          <w:rPr>
-            <w:noProof/>
-            <w:webHidden/>
-          </w:rPr>
-        </w:r>
-        <w:r>
-          <w:rPr>
+            <w:rFonts w:ascii="Times New Roman" w:hAnsi="Times New Roman" w:cs="Times New Roman"/>
+            <w:noProof/>
+            <w:webHidden/>
+          </w:rPr>
+          <w:instrText xml:space="preserve"> PAGEREF _Toc120805622 \h </w:instrText>
+        </w:r>
+        <w:r>
+          <w:rPr>
+            <w:rFonts w:ascii="Times New Roman" w:hAnsi="Times New Roman" w:cs="Times New Roman"/>
+            <w:noProof/>
+            <w:webHidden/>
+          </w:rPr>
+        </w:r>
+        <w:r>
+          <w:rPr>
+            <w:rFonts w:ascii="Times New Roman" w:hAnsi="Times New Roman" w:cs="Times New Roman"/>
             <w:noProof/>
             <w:webHidden/>
           </w:rPr>
@@ -3136,13 +3172,15 @@
         </w:r>
         <w:r>
           <w:rPr>
-            <w:noProof/>
-            <w:webHidden/>
-          </w:rPr>
-          <w:t>12</w:t>
-        </w:r>
-        <w:r>
-          <w:rPr>
+            <w:rFonts w:ascii="Times New Roman" w:hAnsi="Times New Roman" w:cs="Times New Roman"/>
+            <w:noProof/>
+            <w:webHidden/>
+          </w:rPr>
+          <w:t>13</w:t>
+        </w:r>
+        <w:r>
+          <w:rPr>
+            <w:rFonts w:ascii="Times New Roman" w:hAnsi="Times New Roman" w:cs="Times New Roman"/>
             <w:noProof/>
             <w:webHidden/>
           </w:rPr>
@@ -3157,12 +3195,12 @@
           <w:tab w:val="right" w:leader="dot" w:pos="9016"/>
         </w:tabs>
         <w:rPr>
-          <w:rFonts w:eastAsiaTheme="minorEastAsia"/>
+          <w:rFonts w:ascii="Times New Roman" w:eastAsiaTheme="minorEastAsia" w:hAnsi="Times New Roman" w:cs="Times New Roman"/>
           <w:noProof/>
           <w:lang w:eastAsia="en-GB"/>
         </w:rPr>
       </w:pPr>
-      <w:hyperlink r:id="rId12" w:anchor="_Toc120010022" w:history="1">
+      <w:hyperlink r:id="rId12" w:anchor="_Toc120805623" w:history="1">
         <w:r>
           <w:rPr>
             <w:rStyle w:val="Hyperlink"/>
@@ -3173,6 +3211,7 @@
         </w:r>
         <w:r>
           <w:rPr>
+            <w:rFonts w:ascii="Times New Roman" w:hAnsi="Times New Roman" w:cs="Times New Roman"/>
             <w:noProof/>
             <w:webHidden/>
           </w:rPr>
@@ -3180,6 +3219,7 @@
         </w:r>
         <w:r>
           <w:rPr>
+            <w:rFonts w:ascii="Times New Roman" w:hAnsi="Times New Roman" w:cs="Times New Roman"/>
             <w:noProof/>
             <w:webHidden/>
           </w:rPr>
@@ -3187,19 +3227,22 @@
         </w:r>
         <w:r>
           <w:rPr>
-            <w:noProof/>
-            <w:webHidden/>
-          </w:rPr>
-          <w:instrText xml:space="preserve"> PAGEREF _Toc120010022 \h </w:instrText>
-        </w:r>
-        <w:r>
-          <w:rPr>
-            <w:noProof/>
-            <w:webHidden/>
-          </w:rPr>
-        </w:r>
-        <w:r>
-          <w:rPr>
+            <w:rFonts w:ascii="Times New Roman" w:hAnsi="Times New Roman" w:cs="Times New Roman"/>
+            <w:noProof/>
+            <w:webHidden/>
+          </w:rPr>
+          <w:instrText xml:space="preserve"> PAGEREF _Toc120805623 \h </w:instrText>
+        </w:r>
+        <w:r>
+          <w:rPr>
+            <w:rFonts w:ascii="Times New Roman" w:hAnsi="Times New Roman" w:cs="Times New Roman"/>
+            <w:noProof/>
+            <w:webHidden/>
+          </w:rPr>
+        </w:r>
+        <w:r>
+          <w:rPr>
+            <w:rFonts w:ascii="Times New Roman" w:hAnsi="Times New Roman" w:cs="Times New Roman"/>
             <w:noProof/>
             <w:webHidden/>
           </w:rPr>
@@ -3207,13 +3250,15 @@
         </w:r>
         <w:r>
           <w:rPr>
-            <w:noProof/>
-            <w:webHidden/>
-          </w:rPr>
-          <w:t>13</w:t>
-        </w:r>
-        <w:r>
-          <w:rPr>
+            <w:rFonts w:ascii="Times New Roman" w:hAnsi="Times New Roman" w:cs="Times New Roman"/>
+            <w:noProof/>
+            <w:webHidden/>
+          </w:rPr>
+          <w:t>14</w:t>
+        </w:r>
+        <w:r>
+          <w:rPr>
+            <w:rFonts w:ascii="Times New Roman" w:hAnsi="Times New Roman" w:cs="Times New Roman"/>
             <w:noProof/>
             <w:webHidden/>
           </w:rPr>
@@ -3228,12 +3273,12 @@
           <w:tab w:val="right" w:leader="dot" w:pos="9016"/>
         </w:tabs>
         <w:rPr>
-          <w:rFonts w:eastAsiaTheme="minorEastAsia"/>
+          <w:rFonts w:ascii="Times New Roman" w:eastAsiaTheme="minorEastAsia" w:hAnsi="Times New Roman" w:cs="Times New Roman"/>
           <w:noProof/>
           <w:lang w:eastAsia="en-GB"/>
         </w:rPr>
       </w:pPr>
-      <w:hyperlink r:id="rId13" w:anchor="_Toc120010023" w:history="1">
+      <w:hyperlink r:id="rId13" w:anchor="_Toc120805624" w:history="1">
         <w:r>
           <w:rPr>
             <w:rStyle w:val="Hyperlink"/>
@@ -3244,6 +3289,7 @@
         </w:r>
         <w:r>
           <w:rPr>
+            <w:rFonts w:ascii="Times New Roman" w:hAnsi="Times New Roman" w:cs="Times New Roman"/>
             <w:noProof/>
             <w:webHidden/>
           </w:rPr>
@@ -3251,6 +3297,7 @@
         </w:r>
         <w:r>
           <w:rPr>
+            <w:rFonts w:ascii="Times New Roman" w:hAnsi="Times New Roman" w:cs="Times New Roman"/>
             <w:noProof/>
             <w:webHidden/>
           </w:rPr>
@@ -3258,19 +3305,22 @@
         </w:r>
         <w:r>
           <w:rPr>
-            <w:noProof/>
-            <w:webHidden/>
-          </w:rPr>
-          <w:instrText xml:space="preserve"> PAGEREF _Toc120010023 \h </w:instrText>
-        </w:r>
-        <w:r>
-          <w:rPr>
-            <w:noProof/>
-            <w:webHidden/>
-          </w:rPr>
-        </w:r>
-        <w:r>
-          <w:rPr>
+            <w:rFonts w:ascii="Times New Roman" w:hAnsi="Times New Roman" w:cs="Times New Roman"/>
+            <w:noProof/>
+            <w:webHidden/>
+          </w:rPr>
+          <w:instrText xml:space="preserve"> PAGEREF _Toc120805624 \h </w:instrText>
+        </w:r>
+        <w:r>
+          <w:rPr>
+            <w:rFonts w:ascii="Times New Roman" w:hAnsi="Times New Roman" w:cs="Times New Roman"/>
+            <w:noProof/>
+            <w:webHidden/>
+          </w:rPr>
+        </w:r>
+        <w:r>
+          <w:rPr>
+            <w:rFonts w:ascii="Times New Roman" w:hAnsi="Times New Roman" w:cs="Times New Roman"/>
             <w:noProof/>
             <w:webHidden/>
           </w:rPr>
@@ -3278,13 +3328,15 @@
         </w:r>
         <w:r>
           <w:rPr>
-            <w:noProof/>
-            <w:webHidden/>
-          </w:rPr>
-          <w:t>13</w:t>
-        </w:r>
-        <w:r>
-          <w:rPr>
+            <w:rFonts w:ascii="Times New Roman" w:hAnsi="Times New Roman" w:cs="Times New Roman"/>
+            <w:noProof/>
+            <w:webHidden/>
+          </w:rPr>
+          <w:t>14</w:t>
+        </w:r>
+        <w:r>
+          <w:rPr>
+            <w:rFonts w:ascii="Times New Roman" w:hAnsi="Times New Roman" w:cs="Times New Roman"/>
             <w:noProof/>
             <w:webHidden/>
           </w:rPr>
@@ -3299,12 +3351,12 @@
           <w:tab w:val="right" w:leader="dot" w:pos="9016"/>
         </w:tabs>
         <w:rPr>
-          <w:rFonts w:eastAsiaTheme="minorEastAsia"/>
+          <w:rFonts w:ascii="Times New Roman" w:eastAsiaTheme="minorEastAsia" w:hAnsi="Times New Roman" w:cs="Times New Roman"/>
           <w:noProof/>
           <w:lang w:eastAsia="en-GB"/>
         </w:rPr>
       </w:pPr>
-      <w:hyperlink w:anchor="_Toc120010024" w:history="1">
+      <w:hyperlink w:anchor="_Toc120805625" w:history="1">
         <w:r>
           <w:rPr>
             <w:rStyle w:val="Hyperlink"/>
@@ -3315,6 +3367,7 @@
         </w:r>
         <w:r>
           <w:rPr>
+            <w:rFonts w:ascii="Times New Roman" w:hAnsi="Times New Roman" w:cs="Times New Roman"/>
             <w:noProof/>
             <w:webHidden/>
           </w:rPr>
@@ -3322,6 +3375,7 @@
         </w:r>
         <w:r>
           <w:rPr>
+            <w:rFonts w:ascii="Times New Roman" w:hAnsi="Times New Roman" w:cs="Times New Roman"/>
             <w:noProof/>
             <w:webHidden/>
           </w:rPr>
@@ -3329,19 +3383,22 @@
         </w:r>
         <w:r>
           <w:rPr>
-            <w:noProof/>
-            <w:webHidden/>
-          </w:rPr>
-          <w:instrText xml:space="preserve"> PAGEREF _Toc120010024 \h </w:instrText>
-        </w:r>
-        <w:r>
-          <w:rPr>
-            <w:noProof/>
-            <w:webHidden/>
-          </w:rPr>
-        </w:r>
-        <w:r>
-          <w:rPr>
+            <w:rFonts w:ascii="Times New Roman" w:hAnsi="Times New Roman" w:cs="Times New Roman"/>
+            <w:noProof/>
+            <w:webHidden/>
+          </w:rPr>
+          <w:instrText xml:space="preserve"> PAGEREF _Toc120805625 \h </w:instrText>
+        </w:r>
+        <w:r>
+          <w:rPr>
+            <w:rFonts w:ascii="Times New Roman" w:hAnsi="Times New Roman" w:cs="Times New Roman"/>
+            <w:noProof/>
+            <w:webHidden/>
+          </w:rPr>
+        </w:r>
+        <w:r>
+          <w:rPr>
+            <w:rFonts w:ascii="Times New Roman" w:hAnsi="Times New Roman" w:cs="Times New Roman"/>
             <w:noProof/>
             <w:webHidden/>
           </w:rPr>
@@ -3349,13 +3406,15 @@
         </w:r>
         <w:r>
           <w:rPr>
-            <w:noProof/>
-            <w:webHidden/>
-          </w:rPr>
-          <w:t>14</w:t>
-        </w:r>
-        <w:r>
-          <w:rPr>
+            <w:rFonts w:ascii="Times New Roman" w:hAnsi="Times New Roman" w:cs="Times New Roman"/>
+            <w:noProof/>
+            <w:webHidden/>
+          </w:rPr>
+          <w:t>15</w:t>
+        </w:r>
+        <w:r>
+          <w:rPr>
+            <w:rFonts w:ascii="Times New Roman" w:hAnsi="Times New Roman" w:cs="Times New Roman"/>
             <w:noProof/>
             <w:webHidden/>
           </w:rPr>
@@ -3370,12 +3429,12 @@
           <w:tab w:val="right" w:leader="dot" w:pos="9016"/>
         </w:tabs>
         <w:rPr>
-          <w:rFonts w:eastAsiaTheme="minorEastAsia"/>
+          <w:rFonts w:ascii="Times New Roman" w:eastAsiaTheme="minorEastAsia" w:hAnsi="Times New Roman" w:cs="Times New Roman"/>
           <w:noProof/>
           <w:lang w:eastAsia="en-GB"/>
         </w:rPr>
       </w:pPr>
-      <w:hyperlink w:anchor="_Toc120010025" w:history="1">
+      <w:hyperlink w:anchor="_Toc120805626" w:history="1">
         <w:r>
           <w:rPr>
             <w:rStyle w:val="Hyperlink"/>
@@ -3386,6 +3445,7 @@
         </w:r>
         <w:r>
           <w:rPr>
+            <w:rFonts w:ascii="Times New Roman" w:hAnsi="Times New Roman" w:cs="Times New Roman"/>
             <w:noProof/>
             <w:webHidden/>
           </w:rPr>
@@ -3393,6 +3453,7 @@
         </w:r>
         <w:r>
           <w:rPr>
+            <w:rFonts w:ascii="Times New Roman" w:hAnsi="Times New Roman" w:cs="Times New Roman"/>
             <w:noProof/>
             <w:webHidden/>
           </w:rPr>
@@ -3400,19 +3461,22 @@
         </w:r>
         <w:r>
           <w:rPr>
-            <w:noProof/>
-            <w:webHidden/>
-          </w:rPr>
-          <w:instrText xml:space="preserve"> PAGEREF _Toc120010025 \h </w:instrText>
-        </w:r>
-        <w:r>
-          <w:rPr>
-            <w:noProof/>
-            <w:webHidden/>
-          </w:rPr>
-        </w:r>
-        <w:r>
-          <w:rPr>
+            <w:rFonts w:ascii="Times New Roman" w:hAnsi="Times New Roman" w:cs="Times New Roman"/>
+            <w:noProof/>
+            <w:webHidden/>
+          </w:rPr>
+          <w:instrText xml:space="preserve"> PAGEREF _Toc120805626 \h </w:instrText>
+        </w:r>
+        <w:r>
+          <w:rPr>
+            <w:rFonts w:ascii="Times New Roman" w:hAnsi="Times New Roman" w:cs="Times New Roman"/>
+            <w:noProof/>
+            <w:webHidden/>
+          </w:rPr>
+        </w:r>
+        <w:r>
+          <w:rPr>
+            <w:rFonts w:ascii="Times New Roman" w:hAnsi="Times New Roman" w:cs="Times New Roman"/>
             <w:noProof/>
             <w:webHidden/>
           </w:rPr>
@@ -3420,13 +3484,15 @@
         </w:r>
         <w:r>
           <w:rPr>
-            <w:noProof/>
-            <w:webHidden/>
-          </w:rPr>
-          <w:t>15</w:t>
-        </w:r>
-        <w:r>
-          <w:rPr>
+            <w:rFonts w:ascii="Times New Roman" w:hAnsi="Times New Roman" w:cs="Times New Roman"/>
+            <w:noProof/>
+            <w:webHidden/>
+          </w:rPr>
+          <w:t>16</w:t>
+        </w:r>
+        <w:r>
+          <w:rPr>
+            <w:rFonts w:ascii="Times New Roman" w:hAnsi="Times New Roman" w:cs="Times New Roman"/>
             <w:noProof/>
             <w:webHidden/>
           </w:rPr>
@@ -3441,12 +3507,12 @@
           <w:tab w:val="right" w:leader="dot" w:pos="9016"/>
         </w:tabs>
         <w:rPr>
-          <w:rFonts w:eastAsiaTheme="minorEastAsia"/>
+          <w:rFonts w:ascii="Times New Roman" w:eastAsiaTheme="minorEastAsia" w:hAnsi="Times New Roman" w:cs="Times New Roman"/>
           <w:noProof/>
           <w:lang w:eastAsia="en-GB"/>
         </w:rPr>
       </w:pPr>
-      <w:hyperlink r:id="rId14" w:anchor="_Toc120010026" w:history="1">
+      <w:hyperlink r:id="rId14" w:anchor="_Toc120805627" w:history="1">
         <w:r>
           <w:rPr>
             <w:rStyle w:val="Hyperlink"/>
@@ -3457,6 +3523,7 @@
         </w:r>
         <w:r>
           <w:rPr>
+            <w:rFonts w:ascii="Times New Roman" w:hAnsi="Times New Roman" w:cs="Times New Roman"/>
             <w:noProof/>
             <w:webHidden/>
           </w:rPr>
@@ -3464,6 +3531,7 @@
         </w:r>
         <w:r>
           <w:rPr>
+            <w:rFonts w:ascii="Times New Roman" w:hAnsi="Times New Roman" w:cs="Times New Roman"/>
             <w:noProof/>
             <w:webHidden/>
           </w:rPr>
@@ -3471,19 +3539,22 @@
         </w:r>
         <w:r>
           <w:rPr>
-            <w:noProof/>
-            <w:webHidden/>
-          </w:rPr>
-          <w:instrText xml:space="preserve"> PAGEREF _Toc120010026 \h </w:instrText>
-        </w:r>
-        <w:r>
-          <w:rPr>
-            <w:noProof/>
-            <w:webHidden/>
-          </w:rPr>
-        </w:r>
-        <w:r>
-          <w:rPr>
+            <w:rFonts w:ascii="Times New Roman" w:hAnsi="Times New Roman" w:cs="Times New Roman"/>
+            <w:noProof/>
+            <w:webHidden/>
+          </w:rPr>
+          <w:instrText xml:space="preserve"> PAGEREF _Toc120805627 \h </w:instrText>
+        </w:r>
+        <w:r>
+          <w:rPr>
+            <w:rFonts w:ascii="Times New Roman" w:hAnsi="Times New Roman" w:cs="Times New Roman"/>
+            <w:noProof/>
+            <w:webHidden/>
+          </w:rPr>
+        </w:r>
+        <w:r>
+          <w:rPr>
+            <w:rFonts w:ascii="Times New Roman" w:hAnsi="Times New Roman" w:cs="Times New Roman"/>
             <w:noProof/>
             <w:webHidden/>
           </w:rPr>
@@ -3491,13 +3562,15 @@
         </w:r>
         <w:r>
           <w:rPr>
-            <w:noProof/>
-            <w:webHidden/>
-          </w:rPr>
-          <w:t>16</w:t>
-        </w:r>
-        <w:r>
-          <w:rPr>
+            <w:rFonts w:ascii="Times New Roman" w:hAnsi="Times New Roman" w:cs="Times New Roman"/>
+            <w:noProof/>
+            <w:webHidden/>
+          </w:rPr>
+          <w:t>17</w:t>
+        </w:r>
+        <w:r>
+          <w:rPr>
+            <w:rFonts w:ascii="Times New Roman" w:hAnsi="Times New Roman" w:cs="Times New Roman"/>
             <w:noProof/>
             <w:webHidden/>
           </w:rPr>
@@ -3512,12 +3585,12 @@
           <w:tab w:val="right" w:leader="dot" w:pos="9016"/>
         </w:tabs>
         <w:rPr>
-          <w:rFonts w:eastAsiaTheme="minorEastAsia"/>
+          <w:rFonts w:ascii="Times New Roman" w:eastAsiaTheme="minorEastAsia" w:hAnsi="Times New Roman" w:cs="Times New Roman"/>
           <w:noProof/>
           <w:lang w:eastAsia="en-GB"/>
         </w:rPr>
       </w:pPr>
-      <w:hyperlink r:id="rId15" w:anchor="_Toc120010027" w:history="1">
+      <w:hyperlink r:id="rId15" w:anchor="_Toc120805628" w:history="1">
         <w:r>
           <w:rPr>
             <w:rStyle w:val="Hyperlink"/>
@@ -3528,6 +3601,7 @@
         </w:r>
         <w:r>
           <w:rPr>
+            <w:rFonts w:ascii="Times New Roman" w:hAnsi="Times New Roman" w:cs="Times New Roman"/>
             <w:noProof/>
             <w:webHidden/>
           </w:rPr>
@@ -3535,6 +3609,7 @@
         </w:r>
         <w:r>
           <w:rPr>
+            <w:rFonts w:ascii="Times New Roman" w:hAnsi="Times New Roman" w:cs="Times New Roman"/>
             <w:noProof/>
             <w:webHidden/>
           </w:rPr>
@@ -3542,19 +3617,22 @@
         </w:r>
         <w:r>
           <w:rPr>
-            <w:noProof/>
-            <w:webHidden/>
-          </w:rPr>
-          <w:instrText xml:space="preserve"> PAGEREF _Toc120010027 \h </w:instrText>
-        </w:r>
-        <w:r>
-          <w:rPr>
-            <w:noProof/>
-            <w:webHidden/>
-          </w:rPr>
-        </w:r>
-        <w:r>
-          <w:rPr>
+            <w:rFonts w:ascii="Times New Roman" w:hAnsi="Times New Roman" w:cs="Times New Roman"/>
+            <w:noProof/>
+            <w:webHidden/>
+          </w:rPr>
+          <w:instrText xml:space="preserve"> PAGEREF _Toc120805628 \h </w:instrText>
+        </w:r>
+        <w:r>
+          <w:rPr>
+            <w:rFonts w:ascii="Times New Roman" w:hAnsi="Times New Roman" w:cs="Times New Roman"/>
+            <w:noProof/>
+            <w:webHidden/>
+          </w:rPr>
+        </w:r>
+        <w:r>
+          <w:rPr>
+            <w:rFonts w:ascii="Times New Roman" w:hAnsi="Times New Roman" w:cs="Times New Roman"/>
             <w:noProof/>
             <w:webHidden/>
           </w:rPr>
@@ -3562,13 +3640,15 @@
         </w:r>
         <w:r>
           <w:rPr>
-            <w:noProof/>
-            <w:webHidden/>
-          </w:rPr>
-          <w:t>16</w:t>
-        </w:r>
-        <w:r>
-          <w:rPr>
+            <w:rFonts w:ascii="Times New Roman" w:hAnsi="Times New Roman" w:cs="Times New Roman"/>
+            <w:noProof/>
+            <w:webHidden/>
+          </w:rPr>
+          <w:t>17</w:t>
+        </w:r>
+        <w:r>
+          <w:rPr>
+            <w:rFonts w:ascii="Times New Roman" w:hAnsi="Times New Roman" w:cs="Times New Roman"/>
             <w:noProof/>
             <w:webHidden/>
           </w:rPr>
@@ -3583,12 +3663,12 @@
           <w:tab w:val="right" w:leader="dot" w:pos="9016"/>
         </w:tabs>
         <w:rPr>
-          <w:rFonts w:eastAsiaTheme="minorEastAsia"/>
+          <w:rFonts w:ascii="Times New Roman" w:eastAsiaTheme="minorEastAsia" w:hAnsi="Times New Roman" w:cs="Times New Roman"/>
           <w:noProof/>
           <w:lang w:eastAsia="en-GB"/>
         </w:rPr>
       </w:pPr>
-      <w:hyperlink r:id="rId16" w:anchor="_Toc120010028" w:history="1">
+      <w:hyperlink r:id="rId16" w:anchor="_Toc120805629" w:history="1">
         <w:r>
           <w:rPr>
             <w:rStyle w:val="Hyperlink"/>
@@ -3599,6 +3679,7 @@
         </w:r>
         <w:r>
           <w:rPr>
+            <w:rFonts w:ascii="Times New Roman" w:hAnsi="Times New Roman" w:cs="Times New Roman"/>
             <w:noProof/>
             <w:webHidden/>
           </w:rPr>
@@ -3606,6 +3687,7 @@
         </w:r>
         <w:r>
           <w:rPr>
+            <w:rFonts w:ascii="Times New Roman" w:hAnsi="Times New Roman" w:cs="Times New Roman"/>
             <w:noProof/>
             <w:webHidden/>
           </w:rPr>
@@ -3613,19 +3695,22 @@
         </w:r>
         <w:r>
           <w:rPr>
-            <w:noProof/>
-            <w:webHidden/>
-          </w:rPr>
-          <w:instrText xml:space="preserve"> PAGEREF _Toc120010028 \h </w:instrText>
-        </w:r>
-        <w:r>
-          <w:rPr>
-            <w:noProof/>
-            <w:webHidden/>
-          </w:rPr>
-        </w:r>
-        <w:r>
-          <w:rPr>
+            <w:rFonts w:ascii="Times New Roman" w:hAnsi="Times New Roman" w:cs="Times New Roman"/>
+            <w:noProof/>
+            <w:webHidden/>
+          </w:rPr>
+          <w:instrText xml:space="preserve"> PAGEREF _Toc120805629 \h </w:instrText>
+        </w:r>
+        <w:r>
+          <w:rPr>
+            <w:rFonts w:ascii="Times New Roman" w:hAnsi="Times New Roman" w:cs="Times New Roman"/>
+            <w:noProof/>
+            <w:webHidden/>
+          </w:rPr>
+        </w:r>
+        <w:r>
+          <w:rPr>
+            <w:rFonts w:ascii="Times New Roman" w:hAnsi="Times New Roman" w:cs="Times New Roman"/>
             <w:noProof/>
             <w:webHidden/>
           </w:rPr>
@@ -3633,13 +3718,15 @@
         </w:r>
         <w:r>
           <w:rPr>
-            <w:noProof/>
-            <w:webHidden/>
-          </w:rPr>
-          <w:t>17</w:t>
-        </w:r>
-        <w:r>
-          <w:rPr>
+            <w:rFonts w:ascii="Times New Roman" w:hAnsi="Times New Roman" w:cs="Times New Roman"/>
+            <w:noProof/>
+            <w:webHidden/>
+          </w:rPr>
+          <w:t>18</w:t>
+        </w:r>
+        <w:r>
+          <w:rPr>
+            <w:rFonts w:ascii="Times New Roman" w:hAnsi="Times New Roman" w:cs="Times New Roman"/>
             <w:noProof/>
             <w:webHidden/>
           </w:rPr>
@@ -3654,22 +3741,23 @@
           <w:tab w:val="right" w:leader="dot" w:pos="9016"/>
         </w:tabs>
         <w:rPr>
-          <w:rFonts w:eastAsiaTheme="minorEastAsia"/>
+          <w:rFonts w:ascii="Times New Roman" w:eastAsiaTheme="minorEastAsia" w:hAnsi="Times New Roman" w:cs="Times New Roman"/>
           <w:noProof/>
           <w:lang w:eastAsia="en-GB"/>
         </w:rPr>
       </w:pPr>
-      <w:hyperlink w:anchor="_Toc120010029" w:history="1">
+      <w:hyperlink w:anchor="_Toc120805630" w:history="1">
         <w:r>
           <w:rPr>
             <w:rStyle w:val="Hyperlink"/>
             <w:rFonts w:ascii="Times New Roman" w:hAnsi="Times New Roman" w:cs="Times New Roman"/>
             <w:noProof/>
           </w:rPr>
-          <w:t>Figure 13 Administrator control panel</w:t>
-        </w:r>
-        <w:r>
-          <w:rPr>
+          <w:t>Figure 13 Package Diagram</w:t>
+        </w:r>
+        <w:r>
+          <w:rPr>
+            <w:rFonts w:ascii="Times New Roman" w:hAnsi="Times New Roman" w:cs="Times New Roman"/>
             <w:noProof/>
             <w:webHidden/>
           </w:rPr>
@@ -3677,6 +3765,7 @@
         </w:r>
         <w:r>
           <w:rPr>
+            <w:rFonts w:ascii="Times New Roman" w:hAnsi="Times New Roman" w:cs="Times New Roman"/>
             <w:noProof/>
             <w:webHidden/>
           </w:rPr>
@@ -3684,19 +3773,22 @@
         </w:r>
         <w:r>
           <w:rPr>
-            <w:noProof/>
-            <w:webHidden/>
-          </w:rPr>
-          <w:instrText xml:space="preserve"> PAGEREF _Toc120010029 \h </w:instrText>
-        </w:r>
-        <w:r>
-          <w:rPr>
-            <w:noProof/>
-            <w:webHidden/>
-          </w:rPr>
-        </w:r>
-        <w:r>
-          <w:rPr>
+            <w:rFonts w:ascii="Times New Roman" w:hAnsi="Times New Roman" w:cs="Times New Roman"/>
+            <w:noProof/>
+            <w:webHidden/>
+          </w:rPr>
+          <w:instrText xml:space="preserve"> PAGEREF _Toc120805630 \h </w:instrText>
+        </w:r>
+        <w:r>
+          <w:rPr>
+            <w:rFonts w:ascii="Times New Roman" w:hAnsi="Times New Roman" w:cs="Times New Roman"/>
+            <w:noProof/>
+            <w:webHidden/>
+          </w:rPr>
+        </w:r>
+        <w:r>
+          <w:rPr>
+            <w:rFonts w:ascii="Times New Roman" w:hAnsi="Times New Roman" w:cs="Times New Roman"/>
             <w:noProof/>
             <w:webHidden/>
           </w:rPr>
@@ -3704,6 +3796,7 @@
         </w:r>
         <w:r>
           <w:rPr>
+            <w:rFonts w:ascii="Times New Roman" w:hAnsi="Times New Roman" w:cs="Times New Roman"/>
             <w:noProof/>
             <w:webHidden/>
           </w:rPr>
@@ -3711,6 +3804,7 @@
         </w:r>
         <w:r>
           <w:rPr>
+            <w:rFonts w:ascii="Times New Roman" w:hAnsi="Times New Roman" w:cs="Times New Roman"/>
             <w:noProof/>
             <w:webHidden/>
           </w:rPr>
@@ -3725,22 +3819,23 @@
           <w:tab w:val="right" w:leader="dot" w:pos="9016"/>
         </w:tabs>
         <w:rPr>
-          <w:rFonts w:eastAsiaTheme="minorEastAsia"/>
+          <w:rFonts w:ascii="Times New Roman" w:eastAsiaTheme="minorEastAsia" w:hAnsi="Times New Roman" w:cs="Times New Roman"/>
           <w:noProof/>
           <w:lang w:eastAsia="en-GB"/>
         </w:rPr>
       </w:pPr>
-      <w:hyperlink w:anchor="_Toc120010030" w:history="1">
+      <w:hyperlink r:id="rId17" w:anchor="_Toc120805631" w:history="1">
         <w:r>
           <w:rPr>
             <w:rStyle w:val="Hyperlink"/>
             <w:rFonts w:ascii="Times New Roman" w:hAnsi="Times New Roman" w:cs="Times New Roman"/>
             <w:noProof/>
           </w:rPr>
-          <w:t>Figure 14 Monitor System Panel</w:t>
-        </w:r>
-        <w:r>
-          <w:rPr>
+          <w:t>Figure 14 Classes of the JDBC package</w:t>
+        </w:r>
+        <w:r>
+          <w:rPr>
+            <w:rFonts w:ascii="Times New Roman" w:hAnsi="Times New Roman" w:cs="Times New Roman"/>
             <w:noProof/>
             <w:webHidden/>
           </w:rPr>
@@ -3748,6 +3843,7 @@
         </w:r>
         <w:r>
           <w:rPr>
+            <w:rFonts w:ascii="Times New Roman" w:hAnsi="Times New Roman" w:cs="Times New Roman"/>
             <w:noProof/>
             <w:webHidden/>
           </w:rPr>
@@ -3755,19 +3851,22 @@
         </w:r>
         <w:r>
           <w:rPr>
-            <w:noProof/>
-            <w:webHidden/>
-          </w:rPr>
-          <w:instrText xml:space="preserve"> PAGEREF _Toc120010030 \h </w:instrText>
-        </w:r>
-        <w:r>
-          <w:rPr>
-            <w:noProof/>
-            <w:webHidden/>
-          </w:rPr>
-        </w:r>
-        <w:r>
-          <w:rPr>
+            <w:rFonts w:ascii="Times New Roman" w:hAnsi="Times New Roman" w:cs="Times New Roman"/>
+            <w:noProof/>
+            <w:webHidden/>
+          </w:rPr>
+          <w:instrText xml:space="preserve"> PAGEREF _Toc120805631 \h </w:instrText>
+        </w:r>
+        <w:r>
+          <w:rPr>
+            <w:rFonts w:ascii="Times New Roman" w:hAnsi="Times New Roman" w:cs="Times New Roman"/>
+            <w:noProof/>
+            <w:webHidden/>
+          </w:rPr>
+        </w:r>
+        <w:r>
+          <w:rPr>
+            <w:rFonts w:ascii="Times New Roman" w:hAnsi="Times New Roman" w:cs="Times New Roman"/>
             <w:noProof/>
             <w:webHidden/>
           </w:rPr>
@@ -3775,6 +3874,7 @@
         </w:r>
         <w:r>
           <w:rPr>
+            <w:rFonts w:ascii="Times New Roman" w:hAnsi="Times New Roman" w:cs="Times New Roman"/>
             <w:noProof/>
             <w:webHidden/>
           </w:rPr>
@@ -3782,6 +3882,7 @@
         </w:r>
         <w:r>
           <w:rPr>
+            <w:rFonts w:ascii="Times New Roman" w:hAnsi="Times New Roman" w:cs="Times New Roman"/>
             <w:noProof/>
             <w:webHidden/>
           </w:rPr>
@@ -3796,22 +3897,23 @@
           <w:tab w:val="right" w:leader="dot" w:pos="9016"/>
         </w:tabs>
         <w:rPr>
-          <w:rFonts w:eastAsiaTheme="minorEastAsia"/>
+          <w:rFonts w:ascii="Times New Roman" w:eastAsiaTheme="minorEastAsia" w:hAnsi="Times New Roman" w:cs="Times New Roman"/>
           <w:noProof/>
           <w:lang w:eastAsia="en-GB"/>
         </w:rPr>
       </w:pPr>
-      <w:hyperlink w:anchor="_Toc120010031" w:history="1">
+      <w:hyperlink r:id="rId18" w:anchor="_Toc120805632" w:history="1">
         <w:r>
           <w:rPr>
             <w:rStyle w:val="Hyperlink"/>
             <w:rFonts w:ascii="Times New Roman" w:hAnsi="Times New Roman" w:cs="Times New Roman"/>
             <w:noProof/>
           </w:rPr>
-          <w:t>Figure 15 Control Simulation Window</w:t>
-        </w:r>
-        <w:r>
-          <w:rPr>
+          <w:t>Figure 15 Classes of the EnvironmentControllers Package</w:t>
+        </w:r>
+        <w:r>
+          <w:rPr>
+            <w:rFonts w:ascii="Times New Roman" w:hAnsi="Times New Roman" w:cs="Times New Roman"/>
             <w:noProof/>
             <w:webHidden/>
           </w:rPr>
@@ -3819,6 +3921,7 @@
         </w:r>
         <w:r>
           <w:rPr>
+            <w:rFonts w:ascii="Times New Roman" w:hAnsi="Times New Roman" w:cs="Times New Roman"/>
             <w:noProof/>
             <w:webHidden/>
           </w:rPr>
@@ -3826,19 +3929,22 @@
         </w:r>
         <w:r>
           <w:rPr>
-            <w:noProof/>
-            <w:webHidden/>
-          </w:rPr>
-          <w:instrText xml:space="preserve"> PAGEREF _Toc120010031 \h </w:instrText>
-        </w:r>
-        <w:r>
-          <w:rPr>
-            <w:noProof/>
-            <w:webHidden/>
-          </w:rPr>
-        </w:r>
-        <w:r>
-          <w:rPr>
+            <w:rFonts w:ascii="Times New Roman" w:hAnsi="Times New Roman" w:cs="Times New Roman"/>
+            <w:noProof/>
+            <w:webHidden/>
+          </w:rPr>
+          <w:instrText xml:space="preserve"> PAGEREF _Toc120805632 \h </w:instrText>
+        </w:r>
+        <w:r>
+          <w:rPr>
+            <w:rFonts w:ascii="Times New Roman" w:hAnsi="Times New Roman" w:cs="Times New Roman"/>
+            <w:noProof/>
+            <w:webHidden/>
+          </w:rPr>
+        </w:r>
+        <w:r>
+          <w:rPr>
+            <w:rFonts w:ascii="Times New Roman" w:hAnsi="Times New Roman" w:cs="Times New Roman"/>
             <w:noProof/>
             <w:webHidden/>
           </w:rPr>
@@ -3846,13 +3952,15 @@
         </w:r>
         <w:r>
           <w:rPr>
-            <w:noProof/>
-            <w:webHidden/>
-          </w:rPr>
-          <w:t>21</w:t>
-        </w:r>
-        <w:r>
-          <w:rPr>
+            <w:rFonts w:ascii="Times New Roman" w:hAnsi="Times New Roman" w:cs="Times New Roman"/>
+            <w:noProof/>
+            <w:webHidden/>
+          </w:rPr>
+          <w:t>20</w:t>
+        </w:r>
+        <w:r>
+          <w:rPr>
+            <w:rFonts w:ascii="Times New Roman" w:hAnsi="Times New Roman" w:cs="Times New Roman"/>
             <w:noProof/>
             <w:webHidden/>
           </w:rPr>
@@ -3867,22 +3975,23 @@
           <w:tab w:val="right" w:leader="dot" w:pos="9016"/>
         </w:tabs>
         <w:rPr>
-          <w:rFonts w:eastAsiaTheme="minorEastAsia"/>
+          <w:rFonts w:ascii="Times New Roman" w:eastAsiaTheme="minorEastAsia" w:hAnsi="Times New Roman" w:cs="Times New Roman"/>
           <w:noProof/>
           <w:lang w:eastAsia="en-GB"/>
         </w:rPr>
       </w:pPr>
-      <w:hyperlink w:anchor="_Toc120010032" w:history="1">
+      <w:hyperlink r:id="rId19" w:anchor="_Toc120805633" w:history="1">
         <w:r>
           <w:rPr>
             <w:rStyle w:val="Hyperlink"/>
             <w:rFonts w:ascii="Times New Roman" w:hAnsi="Times New Roman" w:cs="Times New Roman"/>
             <w:noProof/>
           </w:rPr>
-          <w:t>Figure 16 Monitor System during Simulation</w:t>
-        </w:r>
-        <w:r>
-          <w:rPr>
+          <w:t>Figure 16 Classes of the InputParameters Package</w:t>
+        </w:r>
+        <w:r>
+          <w:rPr>
+            <w:rFonts w:ascii="Times New Roman" w:hAnsi="Times New Roman" w:cs="Times New Roman"/>
             <w:noProof/>
             <w:webHidden/>
           </w:rPr>
@@ -3890,6 +3999,7 @@
         </w:r>
         <w:r>
           <w:rPr>
+            <w:rFonts w:ascii="Times New Roman" w:hAnsi="Times New Roman" w:cs="Times New Roman"/>
             <w:noProof/>
             <w:webHidden/>
           </w:rPr>
@@ -3897,19 +4007,22 @@
         </w:r>
         <w:r>
           <w:rPr>
-            <w:noProof/>
-            <w:webHidden/>
-          </w:rPr>
-          <w:instrText xml:space="preserve"> PAGEREF _Toc120010032 \h </w:instrText>
-        </w:r>
-        <w:r>
-          <w:rPr>
-            <w:noProof/>
-            <w:webHidden/>
-          </w:rPr>
-        </w:r>
-        <w:r>
-          <w:rPr>
+            <w:rFonts w:ascii="Times New Roman" w:hAnsi="Times New Roman" w:cs="Times New Roman"/>
+            <w:noProof/>
+            <w:webHidden/>
+          </w:rPr>
+          <w:instrText xml:space="preserve"> PAGEREF _Toc120805633 \h </w:instrText>
+        </w:r>
+        <w:r>
+          <w:rPr>
+            <w:rFonts w:ascii="Times New Roman" w:hAnsi="Times New Roman" w:cs="Times New Roman"/>
+            <w:noProof/>
+            <w:webHidden/>
+          </w:rPr>
+        </w:r>
+        <w:r>
+          <w:rPr>
+            <w:rFonts w:ascii="Times New Roman" w:hAnsi="Times New Roman" w:cs="Times New Roman"/>
             <w:noProof/>
             <w:webHidden/>
           </w:rPr>
@@ -3917,6 +4030,7 @@
         </w:r>
         <w:r>
           <w:rPr>
+            <w:rFonts w:ascii="Times New Roman" w:hAnsi="Times New Roman" w:cs="Times New Roman"/>
             <w:noProof/>
             <w:webHidden/>
           </w:rPr>
@@ -3924,6 +4038,787 @@
         </w:r>
         <w:r>
           <w:rPr>
+            <w:rFonts w:ascii="Times New Roman" w:hAnsi="Times New Roman" w:cs="Times New Roman"/>
+            <w:noProof/>
+            <w:webHidden/>
+          </w:rPr>
+          <w:fldChar w:fldCharType="end"/>
+        </w:r>
+      </w:hyperlink>
+    </w:p>
+    <w:p>
+      <w:pPr>
+        <w:pStyle w:val="TableofFigures"/>
+        <w:tabs>
+          <w:tab w:val="right" w:leader="dot" w:pos="9016"/>
+        </w:tabs>
+        <w:rPr>
+          <w:rFonts w:ascii="Times New Roman" w:eastAsiaTheme="minorEastAsia" w:hAnsi="Times New Roman" w:cs="Times New Roman"/>
+          <w:noProof/>
+          <w:lang w:eastAsia="en-GB"/>
+        </w:rPr>
+      </w:pPr>
+      <w:hyperlink w:anchor="_Toc120805634" w:history="1">
+        <w:r>
+          <w:rPr>
+            <w:rStyle w:val="Hyperlink"/>
+            <w:rFonts w:ascii="Times New Roman" w:hAnsi="Times New Roman" w:cs="Times New Roman"/>
+            <w:noProof/>
+          </w:rPr>
+          <w:t>Figure 17 Classes of the EnvironmentSimulator Package</w:t>
+        </w:r>
+        <w:r>
+          <w:rPr>
+            <w:rFonts w:ascii="Times New Roman" w:hAnsi="Times New Roman" w:cs="Times New Roman"/>
+            <w:noProof/>
+            <w:webHidden/>
+          </w:rPr>
+          <w:tab/>
+        </w:r>
+        <w:r>
+          <w:rPr>
+            <w:rFonts w:ascii="Times New Roman" w:hAnsi="Times New Roman" w:cs="Times New Roman"/>
+            <w:noProof/>
+            <w:webHidden/>
+          </w:rPr>
+          <w:fldChar w:fldCharType="begin"/>
+        </w:r>
+        <w:r>
+          <w:rPr>
+            <w:rFonts w:ascii="Times New Roman" w:hAnsi="Times New Roman" w:cs="Times New Roman"/>
+            <w:noProof/>
+            <w:webHidden/>
+          </w:rPr>
+          <w:instrText xml:space="preserve"> PAGEREF _Toc120805634 \h </w:instrText>
+        </w:r>
+        <w:r>
+          <w:rPr>
+            <w:rFonts w:ascii="Times New Roman" w:hAnsi="Times New Roman" w:cs="Times New Roman"/>
+            <w:noProof/>
+            <w:webHidden/>
+          </w:rPr>
+        </w:r>
+        <w:r>
+          <w:rPr>
+            <w:rFonts w:ascii="Times New Roman" w:hAnsi="Times New Roman" w:cs="Times New Roman"/>
+            <w:noProof/>
+            <w:webHidden/>
+          </w:rPr>
+          <w:fldChar w:fldCharType="separate"/>
+        </w:r>
+        <w:r>
+          <w:rPr>
+            <w:rFonts w:ascii="Times New Roman" w:hAnsi="Times New Roman" w:cs="Times New Roman"/>
+            <w:noProof/>
+            <w:webHidden/>
+          </w:rPr>
+          <w:t>22</w:t>
+        </w:r>
+        <w:r>
+          <w:rPr>
+            <w:rFonts w:ascii="Times New Roman" w:hAnsi="Times New Roman" w:cs="Times New Roman"/>
+            <w:noProof/>
+            <w:webHidden/>
+          </w:rPr>
+          <w:fldChar w:fldCharType="end"/>
+        </w:r>
+      </w:hyperlink>
+    </w:p>
+    <w:p>
+      <w:pPr>
+        <w:pStyle w:val="TableofFigures"/>
+        <w:tabs>
+          <w:tab w:val="right" w:leader="dot" w:pos="9016"/>
+        </w:tabs>
+        <w:rPr>
+          <w:rFonts w:ascii="Times New Roman" w:eastAsiaTheme="minorEastAsia" w:hAnsi="Times New Roman" w:cs="Times New Roman"/>
+          <w:noProof/>
+          <w:lang w:eastAsia="en-GB"/>
+        </w:rPr>
+      </w:pPr>
+      <w:hyperlink r:id="rId20" w:anchor="_Toc120805635" w:history="1">
+        <w:r>
+          <w:rPr>
+            <w:rStyle w:val="Hyperlink"/>
+            <w:rFonts w:ascii="Times New Roman" w:hAnsi="Times New Roman" w:cs="Times New Roman"/>
+            <w:noProof/>
+          </w:rPr>
+          <w:t>Figure 18 Classes for the Utils Package</w:t>
+        </w:r>
+        <w:r>
+          <w:rPr>
+            <w:rFonts w:ascii="Times New Roman" w:hAnsi="Times New Roman" w:cs="Times New Roman"/>
+            <w:noProof/>
+            <w:webHidden/>
+          </w:rPr>
+          <w:tab/>
+        </w:r>
+        <w:r>
+          <w:rPr>
+            <w:rFonts w:ascii="Times New Roman" w:hAnsi="Times New Roman" w:cs="Times New Roman"/>
+            <w:noProof/>
+            <w:webHidden/>
+          </w:rPr>
+          <w:fldChar w:fldCharType="begin"/>
+        </w:r>
+        <w:r>
+          <w:rPr>
+            <w:rFonts w:ascii="Times New Roman" w:hAnsi="Times New Roman" w:cs="Times New Roman"/>
+            <w:noProof/>
+            <w:webHidden/>
+          </w:rPr>
+          <w:instrText xml:space="preserve"> PAGEREF _Toc120805635 \h </w:instrText>
+        </w:r>
+        <w:r>
+          <w:rPr>
+            <w:rFonts w:ascii="Times New Roman" w:hAnsi="Times New Roman" w:cs="Times New Roman"/>
+            <w:noProof/>
+            <w:webHidden/>
+          </w:rPr>
+        </w:r>
+        <w:r>
+          <w:rPr>
+            <w:rFonts w:ascii="Times New Roman" w:hAnsi="Times New Roman" w:cs="Times New Roman"/>
+            <w:noProof/>
+            <w:webHidden/>
+          </w:rPr>
+          <w:fldChar w:fldCharType="separate"/>
+        </w:r>
+        <w:r>
+          <w:rPr>
+            <w:rFonts w:ascii="Times New Roman" w:hAnsi="Times New Roman" w:cs="Times New Roman"/>
+            <w:noProof/>
+            <w:webHidden/>
+          </w:rPr>
+          <w:t>23</w:t>
+        </w:r>
+        <w:r>
+          <w:rPr>
+            <w:rFonts w:ascii="Times New Roman" w:hAnsi="Times New Roman" w:cs="Times New Roman"/>
+            <w:noProof/>
+            <w:webHidden/>
+          </w:rPr>
+          <w:fldChar w:fldCharType="end"/>
+        </w:r>
+      </w:hyperlink>
+    </w:p>
+    <w:p>
+      <w:pPr>
+        <w:pStyle w:val="TableofFigures"/>
+        <w:tabs>
+          <w:tab w:val="right" w:leader="dot" w:pos="9016"/>
+        </w:tabs>
+        <w:rPr>
+          <w:rFonts w:ascii="Times New Roman" w:eastAsiaTheme="minorEastAsia" w:hAnsi="Times New Roman" w:cs="Times New Roman"/>
+          <w:noProof/>
+          <w:lang w:eastAsia="en-GB"/>
+        </w:rPr>
+      </w:pPr>
+      <w:hyperlink r:id="rId21" w:anchor="_Toc120805636" w:history="1">
+        <w:r>
+          <w:rPr>
+            <w:rStyle w:val="Hyperlink"/>
+            <w:rFonts w:ascii="Times New Roman" w:hAnsi="Times New Roman" w:cs="Times New Roman"/>
+            <w:noProof/>
+          </w:rPr>
+          <w:t>Figure 19 Classes for the GUI Package</w:t>
+        </w:r>
+        <w:r>
+          <w:rPr>
+            <w:rFonts w:ascii="Times New Roman" w:hAnsi="Times New Roman" w:cs="Times New Roman"/>
+            <w:noProof/>
+            <w:webHidden/>
+          </w:rPr>
+          <w:tab/>
+        </w:r>
+        <w:r>
+          <w:rPr>
+            <w:rFonts w:ascii="Times New Roman" w:hAnsi="Times New Roman" w:cs="Times New Roman"/>
+            <w:noProof/>
+            <w:webHidden/>
+          </w:rPr>
+          <w:fldChar w:fldCharType="begin"/>
+        </w:r>
+        <w:r>
+          <w:rPr>
+            <w:rFonts w:ascii="Times New Roman" w:hAnsi="Times New Roman" w:cs="Times New Roman"/>
+            <w:noProof/>
+            <w:webHidden/>
+          </w:rPr>
+          <w:instrText xml:space="preserve"> PAGEREF _Toc120805636 \h </w:instrText>
+        </w:r>
+        <w:r>
+          <w:rPr>
+            <w:rFonts w:ascii="Times New Roman" w:hAnsi="Times New Roman" w:cs="Times New Roman"/>
+            <w:noProof/>
+            <w:webHidden/>
+          </w:rPr>
+        </w:r>
+        <w:r>
+          <w:rPr>
+            <w:rFonts w:ascii="Times New Roman" w:hAnsi="Times New Roman" w:cs="Times New Roman"/>
+            <w:noProof/>
+            <w:webHidden/>
+          </w:rPr>
+          <w:fldChar w:fldCharType="separate"/>
+        </w:r>
+        <w:r>
+          <w:rPr>
+            <w:rFonts w:ascii="Times New Roman" w:hAnsi="Times New Roman" w:cs="Times New Roman"/>
+            <w:noProof/>
+            <w:webHidden/>
+          </w:rPr>
+          <w:t>23</w:t>
+        </w:r>
+        <w:r>
+          <w:rPr>
+            <w:rFonts w:ascii="Times New Roman" w:hAnsi="Times New Roman" w:cs="Times New Roman"/>
+            <w:noProof/>
+            <w:webHidden/>
+          </w:rPr>
+          <w:fldChar w:fldCharType="end"/>
+        </w:r>
+      </w:hyperlink>
+    </w:p>
+    <w:p>
+      <w:pPr>
+        <w:pStyle w:val="TableofFigures"/>
+        <w:tabs>
+          <w:tab w:val="right" w:leader="dot" w:pos="9016"/>
+        </w:tabs>
+        <w:rPr>
+          <w:rFonts w:ascii="Times New Roman" w:eastAsiaTheme="minorEastAsia" w:hAnsi="Times New Roman" w:cs="Times New Roman"/>
+          <w:noProof/>
+          <w:lang w:eastAsia="en-GB"/>
+        </w:rPr>
+      </w:pPr>
+      <w:hyperlink r:id="rId22" w:anchor="_Toc120805637" w:history="1">
+        <w:r>
+          <w:rPr>
+            <w:rStyle w:val="Hyperlink"/>
+            <w:rFonts w:ascii="Times New Roman" w:hAnsi="Times New Roman" w:cs="Times New Roman"/>
+            <w:noProof/>
+          </w:rPr>
+          <w:t>Figure 20 Classes for the SystemConfiguration Package</w:t>
+        </w:r>
+        <w:r>
+          <w:rPr>
+            <w:rFonts w:ascii="Times New Roman" w:hAnsi="Times New Roman" w:cs="Times New Roman"/>
+            <w:noProof/>
+            <w:webHidden/>
+          </w:rPr>
+          <w:tab/>
+        </w:r>
+        <w:r>
+          <w:rPr>
+            <w:rFonts w:ascii="Times New Roman" w:hAnsi="Times New Roman" w:cs="Times New Roman"/>
+            <w:noProof/>
+            <w:webHidden/>
+          </w:rPr>
+          <w:fldChar w:fldCharType="begin"/>
+        </w:r>
+        <w:r>
+          <w:rPr>
+            <w:rFonts w:ascii="Times New Roman" w:hAnsi="Times New Roman" w:cs="Times New Roman"/>
+            <w:noProof/>
+            <w:webHidden/>
+          </w:rPr>
+          <w:instrText xml:space="preserve"> PAGEREF _Toc120805637 \h </w:instrText>
+        </w:r>
+        <w:r>
+          <w:rPr>
+            <w:rFonts w:ascii="Times New Roman" w:hAnsi="Times New Roman" w:cs="Times New Roman"/>
+            <w:noProof/>
+            <w:webHidden/>
+          </w:rPr>
+        </w:r>
+        <w:r>
+          <w:rPr>
+            <w:rFonts w:ascii="Times New Roman" w:hAnsi="Times New Roman" w:cs="Times New Roman"/>
+            <w:noProof/>
+            <w:webHidden/>
+          </w:rPr>
+          <w:fldChar w:fldCharType="separate"/>
+        </w:r>
+        <w:r>
+          <w:rPr>
+            <w:rFonts w:ascii="Times New Roman" w:hAnsi="Times New Roman" w:cs="Times New Roman"/>
+            <w:noProof/>
+            <w:webHidden/>
+          </w:rPr>
+          <w:t>23</w:t>
+        </w:r>
+        <w:r>
+          <w:rPr>
+            <w:rFonts w:ascii="Times New Roman" w:hAnsi="Times New Roman" w:cs="Times New Roman"/>
+            <w:noProof/>
+            <w:webHidden/>
+          </w:rPr>
+          <w:fldChar w:fldCharType="end"/>
+        </w:r>
+      </w:hyperlink>
+    </w:p>
+    <w:p>
+      <w:pPr>
+        <w:pStyle w:val="TableofFigures"/>
+        <w:tabs>
+          <w:tab w:val="right" w:leader="dot" w:pos="9016"/>
+        </w:tabs>
+        <w:rPr>
+          <w:rFonts w:ascii="Times New Roman" w:eastAsiaTheme="minorEastAsia" w:hAnsi="Times New Roman" w:cs="Times New Roman"/>
+          <w:noProof/>
+          <w:lang w:eastAsia="en-GB"/>
+        </w:rPr>
+      </w:pPr>
+      <w:hyperlink w:anchor="_Toc120805638" w:history="1">
+        <w:r>
+          <w:rPr>
+            <w:rStyle w:val="Hyperlink"/>
+            <w:rFonts w:ascii="Times New Roman" w:hAnsi="Times New Roman" w:cs="Times New Roman"/>
+            <w:noProof/>
+          </w:rPr>
+          <w:t>Figure 21 Administrator control panel</w:t>
+        </w:r>
+        <w:r>
+          <w:rPr>
+            <w:rFonts w:ascii="Times New Roman" w:hAnsi="Times New Roman" w:cs="Times New Roman"/>
+            <w:noProof/>
+            <w:webHidden/>
+          </w:rPr>
+          <w:tab/>
+        </w:r>
+        <w:r>
+          <w:rPr>
+            <w:rFonts w:ascii="Times New Roman" w:hAnsi="Times New Roman" w:cs="Times New Roman"/>
+            <w:noProof/>
+            <w:webHidden/>
+          </w:rPr>
+          <w:fldChar w:fldCharType="begin"/>
+        </w:r>
+        <w:r>
+          <w:rPr>
+            <w:rFonts w:ascii="Times New Roman" w:hAnsi="Times New Roman" w:cs="Times New Roman"/>
+            <w:noProof/>
+            <w:webHidden/>
+          </w:rPr>
+          <w:instrText xml:space="preserve"> PAGEREF _Toc120805638 \h </w:instrText>
+        </w:r>
+        <w:r>
+          <w:rPr>
+            <w:rFonts w:ascii="Times New Roman" w:hAnsi="Times New Roman" w:cs="Times New Roman"/>
+            <w:noProof/>
+            <w:webHidden/>
+          </w:rPr>
+        </w:r>
+        <w:r>
+          <w:rPr>
+            <w:rFonts w:ascii="Times New Roman" w:hAnsi="Times New Roman" w:cs="Times New Roman"/>
+            <w:noProof/>
+            <w:webHidden/>
+          </w:rPr>
+          <w:fldChar w:fldCharType="separate"/>
+        </w:r>
+        <w:r>
+          <w:rPr>
+            <w:rFonts w:ascii="Times New Roman" w:hAnsi="Times New Roman" w:cs="Times New Roman"/>
+            <w:noProof/>
+            <w:webHidden/>
+          </w:rPr>
+          <w:t>24</w:t>
+        </w:r>
+        <w:r>
+          <w:rPr>
+            <w:rFonts w:ascii="Times New Roman" w:hAnsi="Times New Roman" w:cs="Times New Roman"/>
+            <w:noProof/>
+            <w:webHidden/>
+          </w:rPr>
+          <w:fldChar w:fldCharType="end"/>
+        </w:r>
+      </w:hyperlink>
+    </w:p>
+    <w:p>
+      <w:pPr>
+        <w:pStyle w:val="TableofFigures"/>
+        <w:tabs>
+          <w:tab w:val="right" w:leader="dot" w:pos="9016"/>
+        </w:tabs>
+        <w:rPr>
+          <w:rFonts w:ascii="Times New Roman" w:eastAsiaTheme="minorEastAsia" w:hAnsi="Times New Roman" w:cs="Times New Roman"/>
+          <w:noProof/>
+          <w:lang w:eastAsia="en-GB"/>
+        </w:rPr>
+      </w:pPr>
+      <w:hyperlink w:anchor="_Toc120805639" w:history="1">
+        <w:r>
+          <w:rPr>
+            <w:rStyle w:val="Hyperlink"/>
+            <w:rFonts w:ascii="Times New Roman" w:hAnsi="Times New Roman" w:cs="Times New Roman"/>
+            <w:noProof/>
+          </w:rPr>
+          <w:t>Figure 22 Monitor System Panel</w:t>
+        </w:r>
+        <w:r>
+          <w:rPr>
+            <w:rFonts w:ascii="Times New Roman" w:hAnsi="Times New Roman" w:cs="Times New Roman"/>
+            <w:noProof/>
+            <w:webHidden/>
+          </w:rPr>
+          <w:tab/>
+        </w:r>
+        <w:r>
+          <w:rPr>
+            <w:rFonts w:ascii="Times New Roman" w:hAnsi="Times New Roman" w:cs="Times New Roman"/>
+            <w:noProof/>
+            <w:webHidden/>
+          </w:rPr>
+          <w:fldChar w:fldCharType="begin"/>
+        </w:r>
+        <w:r>
+          <w:rPr>
+            <w:rFonts w:ascii="Times New Roman" w:hAnsi="Times New Roman" w:cs="Times New Roman"/>
+            <w:noProof/>
+            <w:webHidden/>
+          </w:rPr>
+          <w:instrText xml:space="preserve"> PAGEREF _Toc120805639 \h </w:instrText>
+        </w:r>
+        <w:r>
+          <w:rPr>
+            <w:rFonts w:ascii="Times New Roman" w:hAnsi="Times New Roman" w:cs="Times New Roman"/>
+            <w:noProof/>
+            <w:webHidden/>
+          </w:rPr>
+        </w:r>
+        <w:r>
+          <w:rPr>
+            <w:rFonts w:ascii="Times New Roman" w:hAnsi="Times New Roman" w:cs="Times New Roman"/>
+            <w:noProof/>
+            <w:webHidden/>
+          </w:rPr>
+          <w:fldChar w:fldCharType="separate"/>
+        </w:r>
+        <w:r>
+          <w:rPr>
+            <w:rFonts w:ascii="Times New Roman" w:hAnsi="Times New Roman" w:cs="Times New Roman"/>
+            <w:noProof/>
+            <w:webHidden/>
+          </w:rPr>
+          <w:t>25</w:t>
+        </w:r>
+        <w:r>
+          <w:rPr>
+            <w:rFonts w:ascii="Times New Roman" w:hAnsi="Times New Roman" w:cs="Times New Roman"/>
+            <w:noProof/>
+            <w:webHidden/>
+          </w:rPr>
+          <w:fldChar w:fldCharType="end"/>
+        </w:r>
+      </w:hyperlink>
+    </w:p>
+    <w:p>
+      <w:pPr>
+        <w:pStyle w:val="TableofFigures"/>
+        <w:tabs>
+          <w:tab w:val="right" w:leader="dot" w:pos="9016"/>
+        </w:tabs>
+        <w:rPr>
+          <w:rFonts w:ascii="Times New Roman" w:eastAsiaTheme="minorEastAsia" w:hAnsi="Times New Roman" w:cs="Times New Roman"/>
+          <w:noProof/>
+          <w:lang w:eastAsia="en-GB"/>
+        </w:rPr>
+      </w:pPr>
+      <w:hyperlink w:anchor="_Toc120805640" w:history="1">
+        <w:r>
+          <w:rPr>
+            <w:rStyle w:val="Hyperlink"/>
+            <w:rFonts w:ascii="Times New Roman" w:hAnsi="Times New Roman" w:cs="Times New Roman"/>
+            <w:noProof/>
+          </w:rPr>
+          <w:t>Figure 23 Control Simulation Window</w:t>
+        </w:r>
+        <w:r>
+          <w:rPr>
+            <w:rFonts w:ascii="Times New Roman" w:hAnsi="Times New Roman" w:cs="Times New Roman"/>
+            <w:noProof/>
+            <w:webHidden/>
+          </w:rPr>
+          <w:tab/>
+        </w:r>
+        <w:r>
+          <w:rPr>
+            <w:rFonts w:ascii="Times New Roman" w:hAnsi="Times New Roman" w:cs="Times New Roman"/>
+            <w:noProof/>
+            <w:webHidden/>
+          </w:rPr>
+          <w:fldChar w:fldCharType="begin"/>
+        </w:r>
+        <w:r>
+          <w:rPr>
+            <w:rFonts w:ascii="Times New Roman" w:hAnsi="Times New Roman" w:cs="Times New Roman"/>
+            <w:noProof/>
+            <w:webHidden/>
+          </w:rPr>
+          <w:instrText xml:space="preserve"> PAGEREF _Toc120805640 \h </w:instrText>
+        </w:r>
+        <w:r>
+          <w:rPr>
+            <w:rFonts w:ascii="Times New Roman" w:hAnsi="Times New Roman" w:cs="Times New Roman"/>
+            <w:noProof/>
+            <w:webHidden/>
+          </w:rPr>
+        </w:r>
+        <w:r>
+          <w:rPr>
+            <w:rFonts w:ascii="Times New Roman" w:hAnsi="Times New Roman" w:cs="Times New Roman"/>
+            <w:noProof/>
+            <w:webHidden/>
+          </w:rPr>
+          <w:fldChar w:fldCharType="separate"/>
+        </w:r>
+        <w:r>
+          <w:rPr>
+            <w:rFonts w:ascii="Times New Roman" w:hAnsi="Times New Roman" w:cs="Times New Roman"/>
+            <w:noProof/>
+            <w:webHidden/>
+          </w:rPr>
+          <w:t>25</w:t>
+        </w:r>
+        <w:r>
+          <w:rPr>
+            <w:rFonts w:ascii="Times New Roman" w:hAnsi="Times New Roman" w:cs="Times New Roman"/>
+            <w:noProof/>
+            <w:webHidden/>
+          </w:rPr>
+          <w:fldChar w:fldCharType="end"/>
+        </w:r>
+      </w:hyperlink>
+    </w:p>
+    <w:p>
+      <w:pPr>
+        <w:pStyle w:val="TableofFigures"/>
+        <w:tabs>
+          <w:tab w:val="right" w:leader="dot" w:pos="9016"/>
+        </w:tabs>
+        <w:rPr>
+          <w:rFonts w:ascii="Times New Roman" w:eastAsiaTheme="minorEastAsia" w:hAnsi="Times New Roman" w:cs="Times New Roman"/>
+          <w:noProof/>
+          <w:lang w:eastAsia="en-GB"/>
+        </w:rPr>
+      </w:pPr>
+      <w:hyperlink w:anchor="_Toc120805641" w:history="1">
+        <w:r>
+          <w:rPr>
+            <w:rStyle w:val="Hyperlink"/>
+            <w:rFonts w:ascii="Times New Roman" w:hAnsi="Times New Roman" w:cs="Times New Roman"/>
+            <w:noProof/>
+          </w:rPr>
+          <w:t>Figure 24 Setting the Parameters</w:t>
+        </w:r>
+        <w:r>
+          <w:rPr>
+            <w:rFonts w:ascii="Times New Roman" w:hAnsi="Times New Roman" w:cs="Times New Roman"/>
+            <w:noProof/>
+            <w:webHidden/>
+          </w:rPr>
+          <w:tab/>
+        </w:r>
+        <w:r>
+          <w:rPr>
+            <w:rFonts w:ascii="Times New Roman" w:hAnsi="Times New Roman" w:cs="Times New Roman"/>
+            <w:noProof/>
+            <w:webHidden/>
+          </w:rPr>
+          <w:fldChar w:fldCharType="begin"/>
+        </w:r>
+        <w:r>
+          <w:rPr>
+            <w:rFonts w:ascii="Times New Roman" w:hAnsi="Times New Roman" w:cs="Times New Roman"/>
+            <w:noProof/>
+            <w:webHidden/>
+          </w:rPr>
+          <w:instrText xml:space="preserve"> PAGEREF _Toc120805641 \h </w:instrText>
+        </w:r>
+        <w:r>
+          <w:rPr>
+            <w:rFonts w:ascii="Times New Roman" w:hAnsi="Times New Roman" w:cs="Times New Roman"/>
+            <w:noProof/>
+            <w:webHidden/>
+          </w:rPr>
+        </w:r>
+        <w:r>
+          <w:rPr>
+            <w:rFonts w:ascii="Times New Roman" w:hAnsi="Times New Roman" w:cs="Times New Roman"/>
+            <w:noProof/>
+            <w:webHidden/>
+          </w:rPr>
+          <w:fldChar w:fldCharType="separate"/>
+        </w:r>
+        <w:r>
+          <w:rPr>
+            <w:rFonts w:ascii="Times New Roman" w:hAnsi="Times New Roman" w:cs="Times New Roman"/>
+            <w:noProof/>
+            <w:webHidden/>
+          </w:rPr>
+          <w:t>26</w:t>
+        </w:r>
+        <w:r>
+          <w:rPr>
+            <w:rFonts w:ascii="Times New Roman" w:hAnsi="Times New Roman" w:cs="Times New Roman"/>
+            <w:noProof/>
+            <w:webHidden/>
+          </w:rPr>
+          <w:fldChar w:fldCharType="end"/>
+        </w:r>
+      </w:hyperlink>
+    </w:p>
+    <w:p>
+      <w:pPr>
+        <w:pStyle w:val="TableofFigures"/>
+        <w:tabs>
+          <w:tab w:val="right" w:leader="dot" w:pos="9016"/>
+        </w:tabs>
+        <w:rPr>
+          <w:rFonts w:ascii="Times New Roman" w:eastAsiaTheme="minorEastAsia" w:hAnsi="Times New Roman" w:cs="Times New Roman"/>
+          <w:noProof/>
+          <w:lang w:eastAsia="en-GB"/>
+        </w:rPr>
+      </w:pPr>
+      <w:hyperlink w:anchor="_Toc120805642" w:history="1">
+        <w:r>
+          <w:rPr>
+            <w:rStyle w:val="Hyperlink"/>
+            <w:rFonts w:ascii="Times New Roman" w:hAnsi="Times New Roman" w:cs="Times New Roman"/>
+            <w:noProof/>
+          </w:rPr>
+          <w:t>Figure 26 Generate Report Window</w:t>
+        </w:r>
+        <w:r>
+          <w:rPr>
+            <w:rFonts w:ascii="Times New Roman" w:hAnsi="Times New Roman" w:cs="Times New Roman"/>
+            <w:noProof/>
+            <w:webHidden/>
+          </w:rPr>
+          <w:tab/>
+        </w:r>
+        <w:r>
+          <w:rPr>
+            <w:rFonts w:ascii="Times New Roman" w:hAnsi="Times New Roman" w:cs="Times New Roman"/>
+            <w:noProof/>
+            <w:webHidden/>
+          </w:rPr>
+          <w:fldChar w:fldCharType="begin"/>
+        </w:r>
+        <w:r>
+          <w:rPr>
+            <w:rFonts w:ascii="Times New Roman" w:hAnsi="Times New Roman" w:cs="Times New Roman"/>
+            <w:noProof/>
+            <w:webHidden/>
+          </w:rPr>
+          <w:instrText xml:space="preserve"> PAGEREF _Toc120805642 \h </w:instrText>
+        </w:r>
+        <w:r>
+          <w:rPr>
+            <w:rFonts w:ascii="Times New Roman" w:hAnsi="Times New Roman" w:cs="Times New Roman"/>
+            <w:noProof/>
+            <w:webHidden/>
+          </w:rPr>
+        </w:r>
+        <w:r>
+          <w:rPr>
+            <w:rFonts w:ascii="Times New Roman" w:hAnsi="Times New Roman" w:cs="Times New Roman"/>
+            <w:noProof/>
+            <w:webHidden/>
+          </w:rPr>
+          <w:fldChar w:fldCharType="separate"/>
+        </w:r>
+        <w:r>
+          <w:rPr>
+            <w:rFonts w:ascii="Times New Roman" w:hAnsi="Times New Roman" w:cs="Times New Roman"/>
+            <w:noProof/>
+            <w:webHidden/>
+          </w:rPr>
+          <w:t>26</w:t>
+        </w:r>
+        <w:r>
+          <w:rPr>
+            <w:rFonts w:ascii="Times New Roman" w:hAnsi="Times New Roman" w:cs="Times New Roman"/>
+            <w:noProof/>
+            <w:webHidden/>
+          </w:rPr>
+          <w:fldChar w:fldCharType="end"/>
+        </w:r>
+      </w:hyperlink>
+    </w:p>
+    <w:p>
+      <w:pPr>
+        <w:pStyle w:val="TableofFigures"/>
+        <w:tabs>
+          <w:tab w:val="right" w:leader="dot" w:pos="9016"/>
+        </w:tabs>
+        <w:rPr>
+          <w:rFonts w:ascii="Times New Roman" w:eastAsiaTheme="minorEastAsia" w:hAnsi="Times New Roman" w:cs="Times New Roman"/>
+          <w:noProof/>
+          <w:lang w:eastAsia="en-GB"/>
+        </w:rPr>
+      </w:pPr>
+      <w:hyperlink w:anchor="_Toc120805643" w:history="1">
+        <w:r>
+          <w:rPr>
+            <w:rStyle w:val="Hyperlink"/>
+            <w:rFonts w:ascii="Times New Roman" w:hAnsi="Times New Roman" w:cs="Times New Roman"/>
+            <w:noProof/>
+          </w:rPr>
+          <w:t>Figure 27 Invalid Input Alert</w:t>
+        </w:r>
+        <w:r>
+          <w:rPr>
+            <w:rFonts w:ascii="Times New Roman" w:hAnsi="Times New Roman" w:cs="Times New Roman"/>
+            <w:noProof/>
+            <w:webHidden/>
+          </w:rPr>
+          <w:tab/>
+        </w:r>
+        <w:r>
+          <w:rPr>
+            <w:rFonts w:ascii="Times New Roman" w:hAnsi="Times New Roman" w:cs="Times New Roman"/>
+            <w:noProof/>
+            <w:webHidden/>
+          </w:rPr>
+          <w:fldChar w:fldCharType="begin"/>
+        </w:r>
+        <w:r>
+          <w:rPr>
+            <w:rFonts w:ascii="Times New Roman" w:hAnsi="Times New Roman" w:cs="Times New Roman"/>
+            <w:noProof/>
+            <w:webHidden/>
+          </w:rPr>
+          <w:instrText xml:space="preserve"> PAGEREF _Toc120805643 \h </w:instrText>
+        </w:r>
+        <w:r>
+          <w:rPr>
+            <w:rFonts w:ascii="Times New Roman" w:hAnsi="Times New Roman" w:cs="Times New Roman"/>
+            <w:noProof/>
+            <w:webHidden/>
+          </w:rPr>
+        </w:r>
+        <w:r>
+          <w:rPr>
+            <w:rFonts w:ascii="Times New Roman" w:hAnsi="Times New Roman" w:cs="Times New Roman"/>
+            <w:noProof/>
+            <w:webHidden/>
+          </w:rPr>
+          <w:fldChar w:fldCharType="separate"/>
+        </w:r>
+        <w:r>
+          <w:rPr>
+            <w:rFonts w:ascii="Times New Roman" w:hAnsi="Times New Roman" w:cs="Times New Roman"/>
+            <w:noProof/>
+            <w:webHidden/>
+          </w:rPr>
+          <w:t>27</w:t>
+        </w:r>
+        <w:r>
+          <w:rPr>
+            <w:rFonts w:ascii="Times New Roman" w:hAnsi="Times New Roman" w:cs="Times New Roman"/>
             <w:noProof/>
             <w:webHidden/>
           </w:rPr>
@@ -3946,6 +4841,7 @@
       <w:r>
         <w:rPr>
           <w:rStyle w:val="Hyperlink"/>
+          <w:rFonts w:ascii="Times New Roman" w:hAnsi="Times New Roman" w:cs="Times New Roman"/>
           <w:noProof/>
         </w:rPr>
         <w:fldChar w:fldCharType="end"/>
@@ -4386,7 +5282,7 @@
         <w:jc w:val="center"/>
       </w:pPr>
       <w:bookmarkStart w:id="0" w:name="_Toc117247975"/>
-      <w:bookmarkStart w:id="1" w:name="_Toc120803975"/>
+      <w:bookmarkStart w:id="1" w:name="_Toc120805590"/>
       <w:r>
         <w:t>Abstract</w:t>
       </w:r>
@@ -4532,7 +5428,7 @@
         <w:pStyle w:val="Sectiontitle"/>
       </w:pPr>
       <w:bookmarkStart w:id="2" w:name="_Toc117247976"/>
-      <w:bookmarkStart w:id="3" w:name="_Toc120803976"/>
+      <w:bookmarkStart w:id="3" w:name="_Toc120805591"/>
       <w:r>
         <w:lastRenderedPageBreak/>
         <w:t>1</w:t>
@@ -4551,7 +5447,7 @@
         <w:pStyle w:val="Subtitle"/>
       </w:pPr>
       <w:bookmarkStart w:id="4" w:name="_Toc117247977"/>
-      <w:bookmarkStart w:id="5" w:name="_Toc120803977"/>
+      <w:bookmarkStart w:id="5" w:name="_Toc120805592"/>
       <w:r>
         <w:t>1</w:t>
       </w:r>
@@ -4683,7 +5579,7 @@
         <w:pStyle w:val="Subtitle"/>
       </w:pPr>
       <w:bookmarkStart w:id="6" w:name="_Toc117247978"/>
-      <w:bookmarkStart w:id="7" w:name="_Toc120803978"/>
+      <w:bookmarkStart w:id="7" w:name="_Toc120805593"/>
       <w:r>
         <w:t>1</w:t>
       </w:r>
@@ -4786,7 +5682,7 @@
                     </pic:cNvPicPr>
                   </pic:nvPicPr>
                   <pic:blipFill>
-                    <a:blip r:embed="rId17" cstate="print">
+                    <a:blip r:embed="rId23" cstate="print">
                       <a:extLst>
                         <a:ext uri="{28A0092B-C50C-407E-A947-70E740481C1C}">
                           <a14:useLocalDpi xmlns:a14="http://schemas.microsoft.com/office/drawing/2010/main" val="0"/>
@@ -4829,7 +5725,7 @@
       </w:pPr>
       <w:bookmarkStart w:id="8" w:name="_Ref118236788"/>
       <w:bookmarkStart w:id="9" w:name="_Ref117256237"/>
-      <w:bookmarkStart w:id="10" w:name="_Toc120010017"/>
+      <w:bookmarkStart w:id="10" w:name="_Toc120805618"/>
       <w:r>
         <w:rPr>
           <w:rFonts w:ascii="Times New Roman" w:hAnsi="Times New Roman" w:cs="Times New Roman"/>
@@ -5076,7 +5972,7 @@
         <w:pStyle w:val="Subtitle"/>
       </w:pPr>
       <w:bookmarkStart w:id="11" w:name="_Toc117247979"/>
-      <w:bookmarkStart w:id="12" w:name="_Toc120803979"/>
+      <w:bookmarkStart w:id="12" w:name="_Toc120805594"/>
       <w:r>
         <w:t>1</w:t>
       </w:r>
@@ -5241,7 +6137,7 @@
         <w:pStyle w:val="Sectiontitle"/>
       </w:pPr>
       <w:bookmarkStart w:id="13" w:name="_Toc117247980"/>
-      <w:bookmarkStart w:id="14" w:name="_Toc120803980"/>
+      <w:bookmarkStart w:id="14" w:name="_Toc120805595"/>
       <w:r>
         <w:t>2</w:t>
       </w:r>
@@ -5282,7 +6178,7 @@
         <w:t xml:space="preserve"> </w:t>
       </w:r>
       <w:bookmarkStart w:id="15" w:name="_Toc117247981"/>
-      <w:bookmarkStart w:id="16" w:name="_Toc120803981"/>
+      <w:bookmarkStart w:id="16" w:name="_Toc120805596"/>
       <w:r>
         <w:t>2</w:t>
       </w:r>
@@ -5595,7 +6491,7 @@
         <w:pStyle w:val="Subtitle"/>
       </w:pPr>
       <w:bookmarkStart w:id="17" w:name="_Toc117247982"/>
-      <w:bookmarkStart w:id="18" w:name="_Toc120803982"/>
+      <w:bookmarkStart w:id="18" w:name="_Toc120805597"/>
       <w:r>
         <w:t>2</w:t>
       </w:r>
@@ -8972,7 +9868,7 @@
         <w:pStyle w:val="Sectiontitle"/>
       </w:pPr>
       <w:bookmarkStart w:id="20" w:name="_Toc117247983"/>
-      <w:bookmarkStart w:id="21" w:name="_Toc120803983"/>
+      <w:bookmarkStart w:id="21" w:name="_Toc120805598"/>
       <w:r>
         <w:lastRenderedPageBreak/>
         <w:t>3</w:t>
@@ -8994,7 +9890,7 @@
         <w:pStyle w:val="Subtitle"/>
       </w:pPr>
       <w:bookmarkStart w:id="22" w:name="_Toc117247984"/>
-      <w:bookmarkStart w:id="23" w:name="_Toc120803984"/>
+      <w:bookmarkStart w:id="23" w:name="_Toc120805599"/>
       <w:r>
         <w:t>3</w:t>
       </w:r>
@@ -9207,7 +10103,7 @@
                     <pic:cNvPicPr/>
                   </pic:nvPicPr>
                   <pic:blipFill>
-                    <a:blip r:embed="rId18">
+                    <a:blip r:embed="rId24">
                       <a:extLst>
                         <a:ext uri="{28A0092B-C50C-407E-A947-70E740481C1C}">
                           <a14:useLocalDpi xmlns:a14="http://schemas.microsoft.com/office/drawing/2010/main" val="0"/>
@@ -9247,7 +10143,7 @@
       </w:pPr>
       <w:bookmarkStart w:id="24" w:name="_Ref117256785"/>
       <w:bookmarkStart w:id="25" w:name="_Ref117256780"/>
-      <w:bookmarkStart w:id="26" w:name="_Toc120010018"/>
+      <w:bookmarkStart w:id="26" w:name="_Toc120805619"/>
       <w:r>
         <w:rPr>
           <w:rFonts w:ascii="Times New Roman" w:hAnsi="Times New Roman" w:cs="Times New Roman"/>
@@ -9648,7 +10544,7 @@
                               </w:rPr>
                             </w:pPr>
                             <w:bookmarkStart w:id="27" w:name="_Ref118209218"/>
-                            <w:bookmarkStart w:id="28" w:name="_Toc120010019"/>
+                            <w:bookmarkStart w:id="28" w:name="_Toc120805620"/>
                             <w:r>
                               <w:rPr>
                                 <w:rFonts w:ascii="Times New Roman" w:hAnsi="Times New Roman" w:cs="Times New Roman"/>
@@ -9741,7 +10637,7 @@
                         </w:rPr>
                       </w:pPr>
                       <w:bookmarkStart w:id="29" w:name="_Ref118209218"/>
-                      <w:bookmarkStart w:id="30" w:name="_Toc120010019"/>
+                      <w:bookmarkStart w:id="30" w:name="_Toc120805620"/>
                       <w:r>
                         <w:rPr>
                           <w:rFonts w:ascii="Times New Roman" w:hAnsi="Times New Roman" w:cs="Times New Roman"/>
@@ -9837,7 +10733,7 @@
                     <pic:cNvPicPr/>
                   </pic:nvPicPr>
                   <pic:blipFill>
-                    <a:blip r:embed="rId19">
+                    <a:blip r:embed="rId25">
                       <a:extLst>
                         <a:ext uri="{28A0092B-C50C-407E-A947-70E740481C1C}">
                           <a14:useLocalDpi xmlns:a14="http://schemas.microsoft.com/office/drawing/2010/main" val="0"/>
@@ -10186,7 +11082,7 @@
                               </w:rPr>
                             </w:pPr>
                             <w:bookmarkStart w:id="31" w:name="_Ref118209262"/>
-                            <w:bookmarkStart w:id="32" w:name="_Toc120010020"/>
+                            <w:bookmarkStart w:id="32" w:name="_Toc120805621"/>
                             <w:r>
                               <w:rPr>
                                 <w:rFonts w:ascii="Times New Roman" w:hAnsi="Times New Roman" w:cs="Times New Roman"/>
@@ -10275,7 +11171,7 @@
                         </w:rPr>
                       </w:pPr>
                       <w:bookmarkStart w:id="33" w:name="_Ref118209262"/>
-                      <w:bookmarkStart w:id="34" w:name="_Toc120010020"/>
+                      <w:bookmarkStart w:id="34" w:name="_Toc120805621"/>
                       <w:r>
                         <w:rPr>
                           <w:rFonts w:ascii="Times New Roman" w:hAnsi="Times New Roman" w:cs="Times New Roman"/>
@@ -10371,7 +11267,7 @@
                     <pic:cNvPicPr/>
                   </pic:nvPicPr>
                   <pic:blipFill>
-                    <a:blip r:embed="rId20">
+                    <a:blip r:embed="rId26">
                       <a:extLst>
                         <a:ext uri="{28A0092B-C50C-407E-A947-70E740481C1C}">
                           <a14:useLocalDpi xmlns:a14="http://schemas.microsoft.com/office/drawing/2010/main" val="0"/>
@@ -10625,7 +11521,7 @@
                               </w:rPr>
                             </w:pPr>
                             <w:bookmarkStart w:id="35" w:name="_Ref118209277"/>
-                            <w:bookmarkStart w:id="36" w:name="_Toc120010021"/>
+                            <w:bookmarkStart w:id="36" w:name="_Toc120805622"/>
                             <w:r>
                               <w:rPr>
                                 <w:rFonts w:ascii="Times New Roman" w:hAnsi="Times New Roman" w:cs="Times New Roman"/>
@@ -10714,7 +11610,7 @@
                         </w:rPr>
                       </w:pPr>
                       <w:bookmarkStart w:id="37" w:name="_Ref118209277"/>
-                      <w:bookmarkStart w:id="38" w:name="_Toc120010021"/>
+                      <w:bookmarkStart w:id="38" w:name="_Toc120805622"/>
                       <w:r>
                         <w:rPr>
                           <w:rFonts w:ascii="Times New Roman" w:hAnsi="Times New Roman" w:cs="Times New Roman"/>
@@ -10810,7 +11706,7 @@
                     <pic:cNvPicPr/>
                   </pic:nvPicPr>
                   <pic:blipFill>
-                    <a:blip r:embed="rId21">
+                    <a:blip r:embed="rId27">
                       <a:extLst>
                         <a:ext uri="{28A0092B-C50C-407E-A947-70E740481C1C}">
                           <a14:useLocalDpi xmlns:a14="http://schemas.microsoft.com/office/drawing/2010/main" val="0"/>
@@ -11079,7 +11975,7 @@
                               </w:rPr>
                             </w:pPr>
                             <w:bookmarkStart w:id="39" w:name="_Ref118209285"/>
-                            <w:bookmarkStart w:id="40" w:name="_Toc120010022"/>
+                            <w:bookmarkStart w:id="40" w:name="_Toc120805623"/>
                             <w:r>
                               <w:rPr>
                                 <w:rFonts w:ascii="Times New Roman" w:hAnsi="Times New Roman" w:cs="Times New Roman"/>
@@ -11168,7 +12064,7 @@
                         </w:rPr>
                       </w:pPr>
                       <w:bookmarkStart w:id="41" w:name="_Ref118209285"/>
-                      <w:bookmarkStart w:id="42" w:name="_Toc120010022"/>
+                      <w:bookmarkStart w:id="42" w:name="_Toc120805623"/>
                       <w:r>
                         <w:rPr>
                           <w:rFonts w:ascii="Times New Roman" w:hAnsi="Times New Roman" w:cs="Times New Roman"/>
@@ -11264,7 +12160,7 @@
                     <pic:cNvPicPr/>
                   </pic:nvPicPr>
                   <pic:blipFill>
-                    <a:blip r:embed="rId22">
+                    <a:blip r:embed="rId28">
                       <a:extLst>
                         <a:ext uri="{28A0092B-C50C-407E-A947-70E740481C1C}">
                           <a14:useLocalDpi xmlns:a14="http://schemas.microsoft.com/office/drawing/2010/main" val="0"/>
@@ -11505,7 +12401,7 @@
                               </w:rPr>
                             </w:pPr>
                             <w:bookmarkStart w:id="43" w:name="_Ref118209293"/>
-                            <w:bookmarkStart w:id="44" w:name="_Toc120010023"/>
+                            <w:bookmarkStart w:id="44" w:name="_Toc120805624"/>
                             <w:r>
                               <w:rPr>
                                 <w:rFonts w:ascii="Times New Roman" w:hAnsi="Times New Roman" w:cs="Times New Roman"/>
@@ -11594,7 +12490,7 @@
                         </w:rPr>
                       </w:pPr>
                       <w:bookmarkStart w:id="45" w:name="_Ref118209293"/>
-                      <w:bookmarkStart w:id="46" w:name="_Toc120010023"/>
+                      <w:bookmarkStart w:id="46" w:name="_Toc120805624"/>
                       <w:r>
                         <w:rPr>
                           <w:rFonts w:ascii="Times New Roman" w:hAnsi="Times New Roman" w:cs="Times New Roman"/>
@@ -11690,7 +12586,7 @@
                     <pic:cNvPicPr/>
                   </pic:nvPicPr>
                   <pic:blipFill>
-                    <a:blip r:embed="rId23">
+                    <a:blip r:embed="rId29">
                       <a:extLst>
                         <a:ext uri="{28A0092B-C50C-407E-A947-70E740481C1C}">
                           <a14:useLocalDpi xmlns:a14="http://schemas.microsoft.com/office/drawing/2010/main" val="0"/>
@@ -11734,7 +12630,7 @@
         <w:pStyle w:val="Subtitle"/>
       </w:pPr>
       <w:bookmarkStart w:id="47" w:name="_Toc117247985"/>
-      <w:bookmarkStart w:id="48" w:name="_Toc120803985"/>
+      <w:bookmarkStart w:id="48" w:name="_Toc120805600"/>
       <w:r>
         <w:t>3</w:t>
       </w:r>
@@ -11907,7 +12803,7 @@
                     </pic:cNvPicPr>
                   </pic:nvPicPr>
                   <pic:blipFill>
-                    <a:blip r:embed="rId24">
+                    <a:blip r:embed="rId30">
                       <a:extLst>
                         <a:ext uri="{28A0092B-C50C-407E-A947-70E740481C1C}">
                           <a14:useLocalDpi xmlns:a14="http://schemas.microsoft.com/office/drawing/2010/main" val="0"/>
@@ -11950,7 +12846,7 @@
       </w:pPr>
       <w:bookmarkStart w:id="49" w:name="_Ref118236549"/>
       <w:bookmarkStart w:id="50" w:name="_Ref118236541"/>
-      <w:bookmarkStart w:id="51" w:name="_Toc120010024"/>
+      <w:bookmarkStart w:id="51" w:name="_Toc120805625"/>
       <w:r>
         <w:rPr>
           <w:rFonts w:ascii="Times New Roman" w:hAnsi="Times New Roman" w:cs="Times New Roman"/>
@@ -12010,7 +12906,7 @@
         <w:pStyle w:val="Subtitle"/>
       </w:pPr>
       <w:bookmarkStart w:id="52" w:name="_Toc117247986"/>
-      <w:bookmarkStart w:id="53" w:name="_Toc120803986"/>
+      <w:bookmarkStart w:id="53" w:name="_Toc120805601"/>
       <w:r>
         <w:t>3</w:t>
       </w:r>
@@ -12375,7 +13271,7 @@
                     <pic:cNvPicPr/>
                   </pic:nvPicPr>
                   <pic:blipFill>
-                    <a:blip r:embed="rId25">
+                    <a:blip r:embed="rId31">
                       <a:extLst>
                         <a:ext uri="{28A0092B-C50C-407E-A947-70E740481C1C}">
                           <a14:useLocalDpi xmlns:a14="http://schemas.microsoft.com/office/drawing/2010/main" val="0"/>
@@ -12417,7 +13313,7 @@
         </w:rPr>
       </w:pPr>
       <w:bookmarkStart w:id="54" w:name="_Ref118209352"/>
-      <w:bookmarkStart w:id="55" w:name="_Toc120010025"/>
+      <w:bookmarkStart w:id="55" w:name="_Toc120805626"/>
       <w:r>
         <w:rPr>
           <w:rFonts w:ascii="Times New Roman" w:hAnsi="Times New Roman" w:cs="Times New Roman"/>
@@ -12480,7 +13376,7 @@
       <w:pPr>
         <w:pStyle w:val="Subtitle"/>
       </w:pPr>
-      <w:bookmarkStart w:id="56" w:name="_Toc120803987"/>
+      <w:bookmarkStart w:id="56" w:name="_Toc120805602"/>
       <w:r>
         <w:lastRenderedPageBreak/>
         <w:t>3</w:t>
@@ -12553,7 +13449,7 @@
                               </w:rPr>
                             </w:pPr>
                             <w:bookmarkStart w:id="57" w:name="_Ref118209384"/>
-                            <w:bookmarkStart w:id="58" w:name="_Toc120010026"/>
+                            <w:bookmarkStart w:id="58" w:name="_Toc120805627"/>
                             <w:r>
                               <w:rPr>
                                 <w:rFonts w:ascii="Times New Roman" w:hAnsi="Times New Roman" w:cs="Times New Roman"/>
@@ -12636,7 +13532,7 @@
                         </w:rPr>
                       </w:pPr>
                       <w:bookmarkStart w:id="59" w:name="_Ref118209384"/>
-                      <w:bookmarkStart w:id="60" w:name="_Toc120010026"/>
+                      <w:bookmarkStart w:id="60" w:name="_Toc120805627"/>
                       <w:r>
                         <w:rPr>
                           <w:rFonts w:ascii="Times New Roman" w:hAnsi="Times New Roman" w:cs="Times New Roman"/>
@@ -12726,7 +13622,7 @@
                     <pic:cNvPicPr/>
                   </pic:nvPicPr>
                   <pic:blipFill>
-                    <a:blip r:embed="rId26">
+                    <a:blip r:embed="rId32">
                       <a:extLst>
                         <a:ext uri="{28A0092B-C50C-407E-A947-70E740481C1C}">
                           <a14:useLocalDpi xmlns:a14="http://schemas.microsoft.com/office/drawing/2010/main" val="0"/>
@@ -13015,7 +13911,7 @@
                               </w:rPr>
                             </w:pPr>
                             <w:bookmarkStart w:id="61" w:name="_Ref118209396"/>
-                            <w:bookmarkStart w:id="62" w:name="_Toc120010027"/>
+                            <w:bookmarkStart w:id="62" w:name="_Toc120805628"/>
                             <w:r>
                               <w:rPr>
                                 <w:rFonts w:ascii="Times New Roman" w:hAnsi="Times New Roman" w:cs="Times New Roman"/>
@@ -13092,7 +13988,7 @@
                         </w:rPr>
                       </w:pPr>
                       <w:bookmarkStart w:id="63" w:name="_Ref118209396"/>
-                      <w:bookmarkStart w:id="64" w:name="_Toc120010027"/>
+                      <w:bookmarkStart w:id="64" w:name="_Toc120805628"/>
                       <w:r>
                         <w:rPr>
                           <w:rFonts w:ascii="Times New Roman" w:hAnsi="Times New Roman" w:cs="Times New Roman"/>
@@ -13176,7 +14072,7 @@
                     <pic:cNvPicPr/>
                   </pic:nvPicPr>
                   <pic:blipFill>
-                    <a:blip r:embed="rId27">
+                    <a:blip r:embed="rId33">
                       <a:extLst>
                         <a:ext uri="{28A0092B-C50C-407E-A947-70E740481C1C}">
                           <a14:useLocalDpi xmlns:a14="http://schemas.microsoft.com/office/drawing/2010/main" val="0"/>
@@ -13444,7 +14340,7 @@
                               </w:rPr>
                             </w:pPr>
                             <w:bookmarkStart w:id="65" w:name="_Ref118209404"/>
-                            <w:bookmarkStart w:id="66" w:name="_Toc120010028"/>
+                            <w:bookmarkStart w:id="66" w:name="_Toc120805629"/>
                             <w:r>
                               <w:rPr>
                                 <w:rFonts w:ascii="Times New Roman" w:hAnsi="Times New Roman" w:cs="Times New Roman"/>
@@ -13520,7 +14416,7 @@
                         </w:rPr>
                       </w:pPr>
                       <w:bookmarkStart w:id="67" w:name="_Ref118209404"/>
-                      <w:bookmarkStart w:id="68" w:name="_Toc120010028"/>
+                      <w:bookmarkStart w:id="68" w:name="_Toc120805629"/>
                       <w:r>
                         <w:rPr>
                           <w:rFonts w:ascii="Times New Roman" w:hAnsi="Times New Roman" w:cs="Times New Roman"/>
@@ -13604,7 +14500,7 @@
                     <pic:cNvPicPr/>
                   </pic:nvPicPr>
                   <pic:blipFill>
-                    <a:blip r:embed="rId28">
+                    <a:blip r:embed="rId34">
                       <a:extLst>
                         <a:ext uri="{28A0092B-C50C-407E-A947-70E740481C1C}">
                           <a14:useLocalDpi xmlns:a14="http://schemas.microsoft.com/office/drawing/2010/main" val="0"/>
@@ -13878,7 +14774,7 @@
       <w:r>
         <w:br w:type="page"/>
       </w:r>
-      <w:bookmarkStart w:id="70" w:name="_Toc120803988"/>
+      <w:bookmarkStart w:id="70" w:name="_Toc120805603"/>
       <w:r>
         <w:lastRenderedPageBreak/>
         <w:t>4. UML Diagrams</w:t>
@@ -13889,7 +14785,7 @@
       <w:pPr>
         <w:pStyle w:val="Subtitle"/>
       </w:pPr>
-      <w:bookmarkStart w:id="71" w:name="_Toc120803989"/>
+      <w:bookmarkStart w:id="71" w:name="_Toc120805604"/>
       <w:r>
         <w:t>4.1 UML Package Diagram</w:t>
       </w:r>
@@ -14050,7 +14946,7 @@
                     </pic:cNvPicPr>
                   </pic:nvPicPr>
                   <pic:blipFill>
-                    <a:blip r:embed="rId29">
+                    <a:blip r:embed="rId35">
                       <a:extLst>
                         <a:ext uri="{28A0092B-C50C-407E-A947-70E740481C1C}">
                           <a14:useLocalDpi xmlns:a14="http://schemas.microsoft.com/office/drawing/2010/main" val="0"/>
@@ -14087,6 +14983,7 @@
         <w:pStyle w:val="Caption"/>
         <w:jc w:val="center"/>
       </w:pPr>
+      <w:bookmarkStart w:id="72" w:name="_Toc120805630"/>
       <w:r>
         <w:t xml:space="preserve">Figure </w:t>
       </w:r>
@@ -14104,16 +15001,17 @@
       <w:r>
         <w:t>Package Diagram</w:t>
       </w:r>
+      <w:bookmarkEnd w:id="72"/>
     </w:p>
     <w:p>
       <w:pPr>
         <w:pStyle w:val="Subtitle"/>
       </w:pPr>
-      <w:bookmarkStart w:id="72" w:name="_Toc120803990"/>
+      <w:bookmarkStart w:id="73" w:name="_Toc120805605"/>
       <w:r>
         <w:t>4.2 UML Class Diagrams</w:t>
       </w:r>
-      <w:bookmarkEnd w:id="72"/>
+      <w:bookmarkEnd w:id="73"/>
     </w:p>
     <w:p>
       <w:pPr>
@@ -14185,6 +15083,7 @@
                                 <w:noProof/>
                               </w:rPr>
                             </w:pPr>
+                            <w:bookmarkStart w:id="74" w:name="_Toc120805631"/>
                             <w:r>
                               <w:t xml:space="preserve">Figure </w:t>
                             </w:r>
@@ -14202,6 +15101,7 @@
                             <w:r>
                               <w:t>Classes of the JDBC package</w:t>
                             </w:r>
+                            <w:bookmarkEnd w:id="74"/>
                           </w:p>
                         </w:txbxContent>
                       </wps:txbx>
@@ -14229,6 +15129,7 @@
                           <w:noProof/>
                         </w:rPr>
                       </w:pPr>
+                      <w:bookmarkStart w:id="75" w:name="_Toc120805631"/>
                       <w:r>
                         <w:t xml:space="preserve">Figure </w:t>
                       </w:r>
@@ -14246,6 +15147,7 @@
                       <w:r>
                         <w:t>Classes of the JDBC package</w:t>
                       </w:r>
+                      <w:bookmarkEnd w:id="75"/>
                     </w:p>
                   </w:txbxContent>
                 </v:textbox>
@@ -14285,7 +15187,7 @@
                     </pic:cNvPicPr>
                   </pic:nvPicPr>
                   <pic:blipFill>
-                    <a:blip r:embed="rId30">
+                    <a:blip r:embed="rId36">
                       <a:extLst>
                         <a:ext uri="{28A0092B-C50C-407E-A947-70E740481C1C}">
                           <a14:useLocalDpi xmlns:a14="http://schemas.microsoft.com/office/drawing/2010/main" val="0"/>
@@ -14378,6 +15280,7 @@
                                 <w:noProof/>
                               </w:rPr>
                             </w:pPr>
+                            <w:bookmarkStart w:id="76" w:name="_Toc120805632"/>
                             <w:r>
                               <w:t xml:space="preserve">Figure </w:t>
                             </w:r>
@@ -14403,6 +15306,7 @@
                             <w:r>
                               <w:t xml:space="preserve"> Package</w:t>
                             </w:r>
+                            <w:bookmarkEnd w:id="76"/>
                           </w:p>
                         </w:txbxContent>
                       </wps:txbx>
@@ -14431,6 +15335,7 @@
                           <w:noProof/>
                         </w:rPr>
                       </w:pPr>
+                      <w:bookmarkStart w:id="77" w:name="_Toc120805632"/>
                       <w:r>
                         <w:t xml:space="preserve">Figure </w:t>
                       </w:r>
@@ -14456,6 +15361,7 @@
                       <w:r>
                         <w:t xml:space="preserve"> Package</w:t>
                       </w:r>
+                      <w:bookmarkEnd w:id="77"/>
                     </w:p>
                   </w:txbxContent>
                 </v:textbox>
@@ -14495,7 +15401,7 @@
                     </pic:cNvPicPr>
                   </pic:nvPicPr>
                   <pic:blipFill>
-                    <a:blip r:embed="rId31">
+                    <a:blip r:embed="rId37">
                       <a:extLst>
                         <a:ext uri="{28A0092B-C50C-407E-A947-70E740481C1C}">
                           <a14:useLocalDpi xmlns:a14="http://schemas.microsoft.com/office/drawing/2010/main" val="0"/>
@@ -14589,6 +15495,7 @@
                                 <w:noProof/>
                               </w:rPr>
                             </w:pPr>
+                            <w:bookmarkStart w:id="78" w:name="_Toc120805633"/>
                             <w:r>
                               <w:t xml:space="preserve">Figure </w:t>
                             </w:r>
@@ -14614,6 +15521,7 @@
                             <w:r>
                               <w:t xml:space="preserve"> Package</w:t>
                             </w:r>
+                            <w:bookmarkEnd w:id="78"/>
                           </w:p>
                         </w:txbxContent>
                       </wps:txbx>
@@ -14642,6 +15550,7 @@
                           <w:noProof/>
                         </w:rPr>
                       </w:pPr>
+                      <w:bookmarkStart w:id="79" w:name="_Toc120805633"/>
                       <w:r>
                         <w:t xml:space="preserve">Figure </w:t>
                       </w:r>
@@ -14667,6 +15576,7 @@
                       <w:r>
                         <w:t xml:space="preserve"> Package</w:t>
                       </w:r>
+                      <w:bookmarkEnd w:id="79"/>
                     </w:p>
                   </w:txbxContent>
                 </v:textbox>
@@ -14706,7 +15616,7 @@
                     </pic:cNvPicPr>
                   </pic:nvPicPr>
                   <pic:blipFill>
-                    <a:blip r:embed="rId32">
+                    <a:blip r:embed="rId38">
                       <a:extLst>
                         <a:ext uri="{28A0092B-C50C-407E-A947-70E740481C1C}">
                           <a14:useLocalDpi xmlns:a14="http://schemas.microsoft.com/office/drawing/2010/main" val="0"/>
@@ -14772,7 +15682,7 @@
                     </pic:cNvPicPr>
                   </pic:nvPicPr>
                   <pic:blipFill>
-                    <a:blip r:embed="rId33">
+                    <a:blip r:embed="rId39">
                       <a:extLst>
                         <a:ext uri="{28A0092B-C50C-407E-A947-70E740481C1C}">
                           <a14:useLocalDpi xmlns:a14="http://schemas.microsoft.com/office/drawing/2010/main" val="0"/>
@@ -14815,6 +15725,7 @@
           <w:szCs w:val="32"/>
         </w:rPr>
       </w:pPr>
+      <w:bookmarkStart w:id="80" w:name="_Toc120805634"/>
       <w:r>
         <w:t xml:space="preserve">Figure </w:t>
       </w:r>
@@ -14840,6 +15751,7 @@
       <w:r>
         <w:t xml:space="preserve"> Package</w:t>
       </w:r>
+      <w:bookmarkEnd w:id="80"/>
     </w:p>
     <w:p>
       <w:pPr>
@@ -14900,6 +15812,7 @@
                                 <w:noProof/>
                               </w:rPr>
                             </w:pPr>
+                            <w:bookmarkStart w:id="81" w:name="_Toc120805635"/>
                             <w:r>
                               <w:t xml:space="preserve">Figure </w:t>
                             </w:r>
@@ -14917,6 +15830,7 @@
                             <w:r>
                               <w:t>Classes for the Utils Package</w:t>
                             </w:r>
+                            <w:bookmarkEnd w:id="81"/>
                           </w:p>
                         </w:txbxContent>
                       </wps:txbx>
@@ -14945,6 +15859,7 @@
                           <w:noProof/>
                         </w:rPr>
                       </w:pPr>
+                      <w:bookmarkStart w:id="82" w:name="_Toc120805635"/>
                       <w:r>
                         <w:t xml:space="preserve">Figure </w:t>
                       </w:r>
@@ -14962,6 +15877,7 @@
                       <w:r>
                         <w:t>Classes for the Utils Package</w:t>
                       </w:r>
+                      <w:bookmarkEnd w:id="82"/>
                     </w:p>
                   </w:txbxContent>
                 </v:textbox>
@@ -15000,7 +15916,7 @@
                     </pic:cNvPicPr>
                   </pic:nvPicPr>
                   <pic:blipFill>
-                    <a:blip r:embed="rId34">
+                    <a:blip r:embed="rId40">
                       <a:extLst>
                         <a:ext uri="{28A0092B-C50C-407E-A947-70E740481C1C}">
                           <a14:useLocalDpi xmlns:a14="http://schemas.microsoft.com/office/drawing/2010/main" val="0"/>
@@ -15083,6 +15999,7 @@
                                 <w:noProof/>
                               </w:rPr>
                             </w:pPr>
+                            <w:bookmarkStart w:id="83" w:name="_Toc120805636"/>
                             <w:r>
                               <w:t xml:space="preserve">Figure </w:t>
                             </w:r>
@@ -15100,6 +16017,7 @@
                             <w:r>
                               <w:t>Classes for the GUI Package</w:t>
                             </w:r>
+                            <w:bookmarkEnd w:id="83"/>
                           </w:p>
                         </w:txbxContent>
                       </wps:txbx>
@@ -15128,6 +16046,7 @@
                           <w:noProof/>
                         </w:rPr>
                       </w:pPr>
+                      <w:bookmarkStart w:id="84" w:name="_Toc120805636"/>
                       <w:r>
                         <w:t xml:space="preserve">Figure </w:t>
                       </w:r>
@@ -15145,6 +16064,7 @@
                       <w:r>
                         <w:t>Classes for the GUI Package</w:t>
                       </w:r>
+                      <w:bookmarkEnd w:id="84"/>
                     </w:p>
                   </w:txbxContent>
                 </v:textbox>
@@ -15184,7 +16104,7 @@
                     </pic:cNvPicPr>
                   </pic:nvPicPr>
                   <pic:blipFill>
-                    <a:blip r:embed="rId35">
+                    <a:blip r:embed="rId41">
                       <a:extLst>
                         <a:ext uri="{28A0092B-C50C-407E-A947-70E740481C1C}">
                           <a14:useLocalDpi xmlns:a14="http://schemas.microsoft.com/office/drawing/2010/main" val="0"/>
@@ -15267,6 +16187,7 @@
                                 <w:noProof/>
                               </w:rPr>
                             </w:pPr>
+                            <w:bookmarkStart w:id="85" w:name="_Toc120805637"/>
                             <w:r>
                               <w:t xml:space="preserve">Figure </w:t>
                             </w:r>
@@ -15292,6 +16213,7 @@
                             <w:r>
                               <w:t xml:space="preserve"> Package</w:t>
                             </w:r>
+                            <w:bookmarkEnd w:id="85"/>
                           </w:p>
                         </w:txbxContent>
                       </wps:txbx>
@@ -15320,6 +16242,7 @@
                           <w:noProof/>
                         </w:rPr>
                       </w:pPr>
+                      <w:bookmarkStart w:id="86" w:name="_Toc120805637"/>
                       <w:r>
                         <w:t xml:space="preserve">Figure </w:t>
                       </w:r>
@@ -15345,6 +16268,7 @@
                       <w:r>
                         <w:t xml:space="preserve"> Package</w:t>
                       </w:r>
+                      <w:bookmarkEnd w:id="86"/>
                     </w:p>
                   </w:txbxContent>
                 </v:textbox>
@@ -15384,7 +16308,7 @@
                     </pic:cNvPicPr>
                   </pic:nvPicPr>
                   <pic:blipFill>
-                    <a:blip r:embed="rId36">
+                    <a:blip r:embed="rId42">
                       <a:extLst>
                         <a:ext uri="{28A0092B-C50C-407E-A947-70E740481C1C}">
                           <a14:useLocalDpi xmlns:a14="http://schemas.microsoft.com/office/drawing/2010/main" val="0"/>
@@ -15433,50 +16357,79 @@
       <w:pPr>
         <w:pStyle w:val="Sectiontitle"/>
       </w:pPr>
-      <w:bookmarkStart w:id="73" w:name="_Toc120803991"/>
+      <w:bookmarkStart w:id="87" w:name="_Toc120805606"/>
       <w:r>
         <w:t xml:space="preserve">5. </w:t>
       </w:r>
       <w:r>
         <w:t>Final Version of the Application</w:t>
       </w:r>
-      <w:bookmarkEnd w:id="73"/>
-    </w:p>
-    <w:p>
-      <w:pPr>
-        <w:rPr>
-          <w:rFonts w:ascii="Times New Roman" w:hAnsi="Times New Roman" w:cs="Times New Roman"/>
-        </w:rPr>
-      </w:pPr>
-      <w:r>
-        <w:rPr>
-          <w:rFonts w:ascii="Times New Roman" w:hAnsi="Times New Roman" w:cs="Times New Roman"/>
-        </w:rPr>
-        <w:t>With this first version of our application, we aim to show how the temperature would behave in our vertical farm control system. A growing salad must also have other parameters adjusted, like lights to be turned on or off, the humidity, the pH level and so on. However, for simplicity, the interface shows only the temperature changes and when the heater or cooler is tuned on or off.</w:t>
-      </w:r>
-    </w:p>
-    <w:p>
-      <w:pPr>
-        <w:rPr>
-          <w:rFonts w:ascii="Times New Roman" w:hAnsi="Times New Roman" w:cs="Times New Roman"/>
-        </w:rPr>
-      </w:pPr>
-      <w:r>
-        <w:rPr>
-          <w:rFonts w:ascii="Times New Roman" w:hAnsi="Times New Roman" w:cs="Times New Roman"/>
-        </w:rPr>
-        <w:t>This version will have extensions for different parameters and for live reports and alerts. So far, the initialization and the monitoring of the system are the panels that show accurate results.</w:t>
+      <w:bookmarkEnd w:id="87"/>
+    </w:p>
+    <w:p>
+      <w:pPr>
+        <w:rPr>
+          <w:rFonts w:ascii="Times New Roman" w:hAnsi="Times New Roman" w:cs="Times New Roman"/>
+        </w:rPr>
+      </w:pPr>
+      <w:r>
+        <w:rPr>
+          <w:rFonts w:ascii="Times New Roman" w:hAnsi="Times New Roman" w:cs="Times New Roman"/>
+        </w:rPr>
+        <w:t xml:space="preserve">With this </w:t>
+      </w:r>
+      <w:r>
+        <w:rPr>
+          <w:rFonts w:ascii="Times New Roman" w:hAnsi="Times New Roman" w:cs="Times New Roman"/>
+        </w:rPr>
+        <w:t>latest</w:t>
+      </w:r>
+      <w:r>
+        <w:rPr>
+          <w:rFonts w:ascii="Times New Roman" w:hAnsi="Times New Roman" w:cs="Times New Roman"/>
+        </w:rPr>
+        <w:t xml:space="preserve"> version of our application, we aim to show how the </w:t>
+      </w:r>
+      <w:r>
+        <w:rPr>
+          <w:rFonts w:ascii="Times New Roman" w:hAnsi="Times New Roman" w:cs="Times New Roman"/>
+        </w:rPr>
+        <w:t>whole system</w:t>
+      </w:r>
+      <w:r>
+        <w:rPr>
+          <w:rFonts w:ascii="Times New Roman" w:hAnsi="Times New Roman" w:cs="Times New Roman"/>
+        </w:rPr>
+        <w:t xml:space="preserve"> would</w:t>
+      </w:r>
+      <w:r>
+        <w:rPr>
+          <w:rFonts w:ascii="Times New Roman" w:hAnsi="Times New Roman" w:cs="Times New Roman"/>
+        </w:rPr>
+        <w:t xml:space="preserve"> behave</w:t>
+      </w:r>
+      <w:r>
+        <w:rPr>
+          <w:rFonts w:ascii="Times New Roman" w:hAnsi="Times New Roman" w:cs="Times New Roman"/>
+        </w:rPr>
+        <w:t>.</w:t>
+      </w:r>
+      <w:r>
+        <w:rPr>
+          <w:rFonts w:ascii="Times New Roman" w:hAnsi="Times New Roman" w:cs="Times New Roman"/>
+        </w:rPr>
+        <w:t xml:space="preserve"> Updates could be added to upgrade the system. However, in this phase, the control system would be able to functionally operate and produce salads.</w:t>
       </w:r>
     </w:p>
     <w:p>
       <w:pPr>
         <w:pStyle w:val="Subtitle"/>
       </w:pPr>
-      <w:bookmarkStart w:id="74" w:name="_Toc120803992"/>
+      <w:bookmarkStart w:id="88" w:name="_Toc120805607"/>
       <w:r>
         <w:t>5.1 Setup</w:t>
       </w:r>
-      <w:bookmarkEnd w:id="74"/>
+      <w:bookmarkEnd w:id="88"/>
     </w:p>
     <w:p>
       <w:pPr>
@@ -15489,7 +16442,7 @@
       <w:pPr>
         <w:pStyle w:val="Subtitle"/>
       </w:pPr>
-      <w:bookmarkStart w:id="75" w:name="_Toc120803993"/>
+      <w:bookmarkStart w:id="89" w:name="_Toc120805608"/>
       <w:r>
         <w:t>5.</w:t>
       </w:r>
@@ -15499,7 +16452,7 @@
       <w:r>
         <w:t xml:space="preserve"> Description of Application</w:t>
       </w:r>
-      <w:bookmarkEnd w:id="75"/>
+      <w:bookmarkEnd w:id="89"/>
     </w:p>
     <w:p>
       <w:pPr>
@@ -15537,7 +16490,19 @@
         <w:rPr>
           <w:rFonts w:ascii="Times New Roman" w:hAnsi="Times New Roman" w:cs="Times New Roman"/>
         </w:rPr>
-        <w:t xml:space="preserve">When you open the application, the first panel that pops up is the admin panel. </w:t>
+        <w:t>When you open the application, the first panel that pops up is the admin panel</w:t>
+      </w:r>
+      <w:r>
+        <w:rPr>
+          <w:rFonts w:ascii="Times New Roman" w:hAnsi="Times New Roman" w:cs="Times New Roman"/>
+        </w:rPr>
+        <w:t xml:space="preserve"> (Figure 21)</w:t>
+      </w:r>
+      <w:r>
+        <w:rPr>
+          <w:rFonts w:ascii="Times New Roman" w:hAnsi="Times New Roman" w:cs="Times New Roman"/>
+        </w:rPr>
+        <w:t xml:space="preserve">. </w:t>
       </w:r>
       <w:r>
         <w:rPr>
@@ -15616,7 +16581,7 @@
                     <pic:cNvPicPr/>
                   </pic:nvPicPr>
                   <pic:blipFill>
-                    <a:blip r:embed="rId37"/>
+                    <a:blip r:embed="rId43"/>
                     <a:stretch>
                       <a:fillRect/>
                     </a:stretch>
@@ -15645,7 +16610,7 @@
           <w:rFonts w:ascii="Times New Roman" w:hAnsi="Times New Roman" w:cs="Times New Roman"/>
         </w:rPr>
       </w:pPr>
-      <w:bookmarkStart w:id="76" w:name="_Toc120010029"/>
+      <w:bookmarkStart w:id="90" w:name="_Toc120805638"/>
       <w:r>
         <w:rPr>
           <w:rFonts w:ascii="Times New Roman" w:hAnsi="Times New Roman" w:cs="Times New Roman"/>
@@ -15689,7 +16654,7 @@
         </w:rPr>
         <w:t xml:space="preserve"> Administrator control panel</w:t>
       </w:r>
-      <w:bookmarkEnd w:id="76"/>
+      <w:bookmarkEnd w:id="90"/>
     </w:p>
     <w:p>
       <w:pPr>
@@ -15725,20 +16690,44 @@
         <w:rPr>
           <w:rFonts w:ascii="Times New Roman" w:hAnsi="Times New Roman" w:cs="Times New Roman"/>
         </w:rPr>
-        <w:t>(different for a well-balanced state and for a state in which the actuators are changing the temperature constantly - balancing). Then the update button saves these values in the database. Next time when the application starts, the admin will automatically see these previous values that he/she set.</w:t>
-      </w:r>
-    </w:p>
-    <w:p>
-      <w:pPr>
-        <w:rPr>
-          <w:rFonts w:ascii="Times New Roman" w:hAnsi="Times New Roman" w:cs="Times New Roman"/>
-        </w:rPr>
-      </w:pPr>
-      <w:r>
-        <w:rPr>
-          <w:rFonts w:ascii="Times New Roman" w:hAnsi="Times New Roman" w:cs="Times New Roman"/>
-        </w:rPr>
-        <w:t xml:space="preserve">The Monitor panel shows the current time of the growing phase during the simulation, the </w:t>
+        <w:t xml:space="preserve">(different for a well-balanced state and for a state in which the actuators are changing the </w:t>
+      </w:r>
+      <w:r>
+        <w:rPr>
+          <w:rFonts w:ascii="Times New Roman" w:hAnsi="Times New Roman" w:cs="Times New Roman"/>
+        </w:rPr>
+        <w:t>values</w:t>
+      </w:r>
+      <w:r>
+        <w:rPr>
+          <w:rFonts w:ascii="Times New Roman" w:hAnsi="Times New Roman" w:cs="Times New Roman"/>
+        </w:rPr>
+        <w:t xml:space="preserve"> constantly - balancing). Then the update button saves these values in the database. Next time when the application starts, the admin will automatically see these previous values that he/she set.</w:t>
+      </w:r>
+    </w:p>
+    <w:p>
+      <w:pPr>
+        <w:rPr>
+          <w:rFonts w:ascii="Times New Roman" w:hAnsi="Times New Roman" w:cs="Times New Roman"/>
+        </w:rPr>
+      </w:pPr>
+      <w:r>
+        <w:rPr>
+          <w:rFonts w:ascii="Times New Roman" w:hAnsi="Times New Roman" w:cs="Times New Roman"/>
+        </w:rPr>
+        <w:t>The Monitor panel</w:t>
+      </w:r>
+      <w:r>
+        <w:rPr>
+          <w:rFonts w:ascii="Times New Roman" w:hAnsi="Times New Roman" w:cs="Times New Roman"/>
+        </w:rPr>
+        <w:t xml:space="preserve"> (Figure 22)</w:t>
+      </w:r>
+      <w:r>
+        <w:rPr>
+          <w:rFonts w:ascii="Times New Roman" w:hAnsi="Times New Roman" w:cs="Times New Roman"/>
+        </w:rPr>
+        <w:t xml:space="preserve"> shows the current time of the growing phase during the simulation, the </w:t>
       </w:r>
       <w:r>
         <w:rPr>
@@ -15779,7 +16768,7 @@
                     <pic:cNvPicPr/>
                   </pic:nvPicPr>
                   <pic:blipFill>
-                    <a:blip r:embed="rId38"/>
+                    <a:blip r:embed="rId44"/>
                     <a:stretch>
                       <a:fillRect/>
                     </a:stretch>
@@ -15808,7 +16797,7 @@
           <w:rFonts w:ascii="Times New Roman" w:hAnsi="Times New Roman" w:cs="Times New Roman"/>
         </w:rPr>
       </w:pPr>
-      <w:bookmarkStart w:id="77" w:name="_Toc120010030"/>
+      <w:bookmarkStart w:id="91" w:name="_Toc120805639"/>
       <w:r>
         <w:rPr>
           <w:rFonts w:ascii="Times New Roman" w:hAnsi="Times New Roman" w:cs="Times New Roman"/>
@@ -15852,7 +16841,7 @@
         </w:rPr>
         <w:t xml:space="preserve"> Monitor System Panel</w:t>
       </w:r>
-      <w:bookmarkEnd w:id="77"/>
+      <w:bookmarkEnd w:id="91"/>
     </w:p>
     <w:p>
       <w:pPr>
@@ -15865,7 +16854,31 @@
         <w:rPr>
           <w:rFonts w:ascii="Times New Roman" w:hAnsi="Times New Roman" w:cs="Times New Roman"/>
         </w:rPr>
-        <w:t>For the simulation to start, we need to set certain parameters specific to the simulation environment.</w:t>
+        <w:t>For the simulation to start, we need to set certain parameters</w:t>
+      </w:r>
+      <w:r>
+        <w:rPr>
+          <w:rFonts w:ascii="Times New Roman" w:hAnsi="Times New Roman" w:cs="Times New Roman"/>
+        </w:rPr>
+        <w:t>,</w:t>
+      </w:r>
+      <w:r>
+        <w:rPr>
+          <w:rFonts w:ascii="Times New Roman" w:hAnsi="Times New Roman" w:cs="Times New Roman"/>
+        </w:rPr>
+        <w:t xml:space="preserve"> specific to the simulation environment</w:t>
+      </w:r>
+      <w:r>
+        <w:rPr>
+          <w:rFonts w:ascii="Times New Roman" w:hAnsi="Times New Roman" w:cs="Times New Roman"/>
+        </w:rPr>
+        <w:t xml:space="preserve"> (Figure 23)</w:t>
+      </w:r>
+      <w:r>
+        <w:rPr>
+          <w:rFonts w:ascii="Times New Roman" w:hAnsi="Times New Roman" w:cs="Times New Roman"/>
+        </w:rPr>
+        <w:t>.</w:t>
       </w:r>
       <w:r>
         <w:rPr>
@@ -15873,36 +16886,6 @@
           <w:noProof/>
         </w:rPr>
         <w:t xml:space="preserve"> The concept of time divides into simulation time (in real life how long is the simulation going to run), and salad simulation time (how long are we growing salads in real life for – tipically a couple of days). This salad growing interval can be set to seconds, minutes, hours, or days.</w:t>
-      </w:r>
-    </w:p>
-    <w:p>
-      <w:pPr>
-        <w:rPr>
-          <w:rFonts w:ascii="Times New Roman" w:hAnsi="Times New Roman" w:cs="Times New Roman"/>
-          <w:noProof/>
-        </w:rPr>
-      </w:pPr>
-      <w:r>
-        <w:rPr>
-          <w:rFonts w:ascii="Times New Roman" w:hAnsi="Times New Roman" w:cs="Times New Roman"/>
-          <w:noProof/>
-        </w:rPr>
-        <w:t>To indicate the sensors measured values in this simulation, the sensor tendency indicates if the simulated measurements should keep increasing or decreasing with every second. The temperature is 20 degrees Celsius to start with.</w:t>
-      </w:r>
-    </w:p>
-    <w:p>
-      <w:pPr>
-        <w:rPr>
-          <w:rFonts w:ascii="Times New Roman" w:hAnsi="Times New Roman" w:cs="Times New Roman"/>
-          <w:noProof/>
-        </w:rPr>
-      </w:pPr>
-      <w:r>
-        <w:rPr>
-          <w:rFonts w:ascii="Times New Roman" w:hAnsi="Times New Roman" w:cs="Times New Roman"/>
-          <w:noProof/>
-        </w:rPr>
-        <w:t>The actuator tendency indicates the actions that the actuator (heater or cooler in this case) takes: if the slider is in the positive range, then the heater is turned on; if the slider is in the negative range, then the cooler is turned on.</w:t>
       </w:r>
     </w:p>
     <w:p>
@@ -15945,7 +16928,7 @@
                     <pic:cNvPicPr/>
                   </pic:nvPicPr>
                   <pic:blipFill>
-                    <a:blip r:embed="rId39"/>
+                    <a:blip r:embed="rId45"/>
                     <a:stretch>
                       <a:fillRect/>
                     </a:stretch>
@@ -15974,7 +16957,7 @@
           <w:rFonts w:ascii="Times New Roman" w:hAnsi="Times New Roman" w:cs="Times New Roman"/>
         </w:rPr>
       </w:pPr>
-      <w:bookmarkStart w:id="78" w:name="_Toc120010031"/>
+      <w:bookmarkStart w:id="92" w:name="_Toc120805640"/>
       <w:r>
         <w:rPr>
           <w:rFonts w:ascii="Times New Roman" w:hAnsi="Times New Roman" w:cs="Times New Roman"/>
@@ -16018,32 +17001,197 @@
         </w:rPr>
         <w:t xml:space="preserve"> Control Simulation Window</w:t>
       </w:r>
-      <w:bookmarkEnd w:id="78"/>
-    </w:p>
-    <w:p>
-      <w:pPr>
-        <w:rPr>
-          <w:rFonts w:ascii="Times New Roman" w:hAnsi="Times New Roman" w:cs="Times New Roman"/>
-        </w:rPr>
-      </w:pPr>
-      <w:r>
-        <w:rPr>
-          <w:rFonts w:ascii="Times New Roman" w:hAnsi="Times New Roman" w:cs="Times New Roman"/>
-        </w:rPr>
-        <w:lastRenderedPageBreak/>
-        <w:t>To follow the simulation, the user should look at the monitor system window. There, the salad time is showing, the current temperature, and the actuator being on or off. After the predefined simulation is over, the time stops</w:t>
-      </w:r>
-      <w:r>
-        <w:rPr>
-          <w:rFonts w:ascii="Times New Roman" w:hAnsi="Times New Roman" w:cs="Times New Roman"/>
-        </w:rPr>
-        <w:t>,</w:t>
-      </w:r>
-      <w:r>
-        <w:rPr>
-          <w:rFonts w:ascii="Times New Roman" w:hAnsi="Times New Roman" w:cs="Times New Roman"/>
-        </w:rPr>
-        <w:t xml:space="preserve"> and another simulation can be started.</w:t>
+      <w:bookmarkEnd w:id="92"/>
+    </w:p>
+    <w:p>
+      <w:pPr>
+        <w:rPr>
+          <w:rFonts w:ascii="Times New Roman" w:hAnsi="Times New Roman" w:cs="Times New Roman"/>
+          <w:noProof/>
+        </w:rPr>
+      </w:pPr>
+      <w:r>
+        <w:rPr>
+          <w:rFonts w:ascii="Times New Roman" w:hAnsi="Times New Roman" w:cs="Times New Roman"/>
+          <w:noProof/>
+        </w:rPr>
+        <w:t>To indicate the sensors</w:t>
+      </w:r>
+      <w:r>
+        <w:rPr>
+          <w:rFonts w:ascii="Times New Roman" w:hAnsi="Times New Roman" w:cs="Times New Roman"/>
+          <w:noProof/>
+        </w:rPr>
+        <w:t>’</w:t>
+      </w:r>
+      <w:r>
+        <w:rPr>
+          <w:rFonts w:ascii="Times New Roman" w:hAnsi="Times New Roman" w:cs="Times New Roman"/>
+          <w:noProof/>
+        </w:rPr>
+        <w:t xml:space="preserve"> measured values in this simulation, </w:t>
+      </w:r>
+      <w:r>
+        <w:rPr>
+          <w:rFonts w:ascii="Times New Roman" w:hAnsi="Times New Roman" w:cs="Times New Roman"/>
+          <w:noProof/>
+        </w:rPr>
+        <w:t>we use</w:t>
+      </w:r>
+      <w:r>
+        <w:rPr>
+          <w:rFonts w:ascii="Times New Roman" w:hAnsi="Times New Roman" w:cs="Times New Roman"/>
+          <w:noProof/>
+        </w:rPr>
+        <w:t xml:space="preserve"> sensor tendency</w:t>
+      </w:r>
+      <w:r>
+        <w:rPr>
+          <w:rFonts w:ascii="Times New Roman" w:hAnsi="Times New Roman" w:cs="Times New Roman"/>
+          <w:noProof/>
+        </w:rPr>
+        <w:t xml:space="preserve"> slider.</w:t>
+      </w:r>
+      <w:r>
+        <w:rPr>
+          <w:rFonts w:ascii="Times New Roman" w:hAnsi="Times New Roman" w:cs="Times New Roman"/>
+          <w:noProof/>
+        </w:rPr>
+        <w:t xml:space="preserve"> </w:t>
+      </w:r>
+      <w:r>
+        <w:rPr>
+          <w:rFonts w:ascii="Times New Roman" w:hAnsi="Times New Roman" w:cs="Times New Roman"/>
+          <w:noProof/>
+        </w:rPr>
+        <w:t xml:space="preserve">It </w:t>
+      </w:r>
+      <w:r>
+        <w:rPr>
+          <w:rFonts w:ascii="Times New Roman" w:hAnsi="Times New Roman" w:cs="Times New Roman"/>
+          <w:noProof/>
+        </w:rPr>
+        <w:t>indicates if the simulated measurements should keep increasing or decreasing with every second.</w:t>
+      </w:r>
+      <w:r>
+        <w:rPr>
+          <w:rFonts w:ascii="Times New Roman" w:hAnsi="Times New Roman" w:cs="Times New Roman"/>
+          <w:noProof/>
+        </w:rPr>
+        <w:t xml:space="preserve"> The use can change this value during simulation and the effect will be visible on the monitor panel.</w:t>
+      </w:r>
+    </w:p>
+    <w:p>
+      <w:pPr>
+        <w:rPr>
+          <w:rFonts w:ascii="Times New Roman" w:hAnsi="Times New Roman" w:cs="Times New Roman"/>
+          <w:noProof/>
+        </w:rPr>
+      </w:pPr>
+      <w:r>
+        <w:rPr>
+          <w:rFonts w:ascii="Times New Roman" w:hAnsi="Times New Roman" w:cs="Times New Roman"/>
+          <w:noProof/>
+        </w:rPr>
+        <w:t>The actuator tendency indicates the actions that the actuator</w:t>
+      </w:r>
+      <w:r>
+        <w:rPr>
+          <w:rFonts w:ascii="Times New Roman" w:hAnsi="Times New Roman" w:cs="Times New Roman"/>
+          <w:noProof/>
+        </w:rPr>
+        <w:t>s</w:t>
+      </w:r>
+      <w:r>
+        <w:rPr>
+          <w:rFonts w:ascii="Times New Roman" w:hAnsi="Times New Roman" w:cs="Times New Roman"/>
+          <w:noProof/>
+        </w:rPr>
+        <w:t xml:space="preserve"> take: if the slider is in the positive range, then </w:t>
+      </w:r>
+      <w:r>
+        <w:rPr>
+          <w:rFonts w:ascii="Times New Roman" w:hAnsi="Times New Roman" w:cs="Times New Roman"/>
+          <w:noProof/>
+        </w:rPr>
+        <w:t>a heater</w:t>
+      </w:r>
+      <w:r>
+        <w:rPr>
+          <w:rFonts w:ascii="Times New Roman" w:hAnsi="Times New Roman" w:cs="Times New Roman"/>
+          <w:noProof/>
+        </w:rPr>
+        <w:t xml:space="preserve"> </w:t>
+      </w:r>
+      <w:r>
+        <w:rPr>
+          <w:rFonts w:ascii="Times New Roman" w:hAnsi="Times New Roman" w:cs="Times New Roman"/>
+          <w:noProof/>
+        </w:rPr>
+        <w:t>would</w:t>
+      </w:r>
+      <w:r>
+        <w:rPr>
+          <w:rFonts w:ascii="Times New Roman" w:hAnsi="Times New Roman" w:cs="Times New Roman"/>
+          <w:noProof/>
+        </w:rPr>
+        <w:t xml:space="preserve"> turn on</w:t>
+      </w:r>
+      <w:r>
+        <w:rPr>
+          <w:rFonts w:ascii="Times New Roman" w:hAnsi="Times New Roman" w:cs="Times New Roman"/>
+          <w:noProof/>
+        </w:rPr>
+        <w:t>, in case of temperature for example</w:t>
+      </w:r>
+      <w:r>
+        <w:rPr>
+          <w:rFonts w:ascii="Times New Roman" w:hAnsi="Times New Roman" w:cs="Times New Roman"/>
+          <w:noProof/>
+        </w:rPr>
+        <w:t xml:space="preserve"> (Figure 24)</w:t>
+      </w:r>
+      <w:r>
+        <w:rPr>
+          <w:rFonts w:ascii="Times New Roman" w:hAnsi="Times New Roman" w:cs="Times New Roman"/>
+          <w:noProof/>
+        </w:rPr>
+        <w:t>.</w:t>
+      </w:r>
+      <w:r>
+        <w:rPr>
+          <w:rFonts w:ascii="Times New Roman" w:hAnsi="Times New Roman" w:cs="Times New Roman"/>
+          <w:noProof/>
+        </w:rPr>
+        <w:t xml:space="preserve"> </w:t>
+      </w:r>
+      <w:r>
+        <w:rPr>
+          <w:rFonts w:ascii="Times New Roman" w:hAnsi="Times New Roman" w:cs="Times New Roman"/>
+          <w:noProof/>
+        </w:rPr>
+        <w:t>I</w:t>
+      </w:r>
+      <w:r>
+        <w:rPr>
+          <w:rFonts w:ascii="Times New Roman" w:hAnsi="Times New Roman" w:cs="Times New Roman"/>
+          <w:noProof/>
+        </w:rPr>
+        <w:t xml:space="preserve">f the slider is in the negative range, then the cooler </w:t>
+      </w:r>
+      <w:r>
+        <w:rPr>
+          <w:rFonts w:ascii="Times New Roman" w:hAnsi="Times New Roman" w:cs="Times New Roman"/>
+          <w:noProof/>
+        </w:rPr>
+        <w:t>would</w:t>
+      </w:r>
+      <w:r>
+        <w:rPr>
+          <w:rFonts w:ascii="Times New Roman" w:hAnsi="Times New Roman" w:cs="Times New Roman"/>
+          <w:noProof/>
+        </w:rPr>
+        <w:t xml:space="preserve"> turn on.</w:t>
       </w:r>
     </w:p>
     <w:p>
@@ -16055,6 +17203,7 @@
         <w:rPr>
           <w:noProof/>
         </w:rPr>
+        <w:lastRenderedPageBreak/>
         <w:drawing>
           <wp:inline distT="0" distB="0" distL="0" distR="0" wp14:anchorId="16E502AC" wp14:editId="6AA43FDF">
             <wp:extent cx="5731510" cy="2599690"/>
@@ -16071,7 +17220,7 @@
                     <pic:cNvPicPr/>
                   </pic:nvPicPr>
                   <pic:blipFill>
-                    <a:blip r:embed="rId40"/>
+                    <a:blip r:embed="rId46"/>
                     <a:stretch>
                       <a:fillRect/>
                     </a:stretch>
@@ -16096,60 +17245,136 @@
       <w:pPr>
         <w:pStyle w:val="Caption"/>
         <w:jc w:val="center"/>
-        <w:rPr>
-          <w:rFonts w:ascii="Times New Roman" w:hAnsi="Times New Roman" w:cs="Times New Roman"/>
-        </w:rPr>
-      </w:pPr>
-      <w:bookmarkStart w:id="79" w:name="_Toc120010032"/>
-      <w:r>
-        <w:rPr>
-          <w:rFonts w:ascii="Times New Roman" w:hAnsi="Times New Roman" w:cs="Times New Roman"/>
-        </w:rPr>
+      </w:pPr>
+      <w:bookmarkStart w:id="93" w:name="_Toc120805641"/>
+      <w:r>
         <w:t xml:space="preserve">Figure </w:t>
       </w:r>
-      <w:r>
-        <w:rPr>
-          <w:rFonts w:ascii="Times New Roman" w:hAnsi="Times New Roman" w:cs="Times New Roman"/>
-        </w:rPr>
-        <w:fldChar w:fldCharType="begin"/>
-      </w:r>
-      <w:r>
-        <w:rPr>
-          <w:rFonts w:ascii="Times New Roman" w:hAnsi="Times New Roman" w:cs="Times New Roman"/>
-        </w:rPr>
-        <w:instrText xml:space="preserve"> SEQ Figure \* ARABIC </w:instrText>
-      </w:r>
-      <w:r>
-        <w:rPr>
-          <w:rFonts w:ascii="Times New Roman" w:hAnsi="Times New Roman" w:cs="Times New Roman"/>
-        </w:rPr>
-        <w:fldChar w:fldCharType="separate"/>
-      </w:r>
-      <w:r>
-        <w:rPr>
-          <w:rFonts w:ascii="Times New Roman" w:hAnsi="Times New Roman" w:cs="Times New Roman"/>
-          <w:noProof/>
-        </w:rPr>
-        <w:t>24</w:t>
-      </w:r>
-      <w:r>
-        <w:rPr>
-          <w:rFonts w:ascii="Times New Roman" w:hAnsi="Times New Roman" w:cs="Times New Roman"/>
-        </w:rPr>
-        <w:fldChar w:fldCharType="end"/>
-      </w:r>
-      <w:r>
-        <w:rPr>
-          <w:rFonts w:ascii="Times New Roman" w:hAnsi="Times New Roman" w:cs="Times New Roman"/>
-        </w:rPr>
-        <w:t xml:space="preserve"> </w:t>
-      </w:r>
-      <w:bookmarkEnd w:id="79"/>
-      <w:r>
-        <w:rPr>
-          <w:rFonts w:ascii="Times New Roman" w:hAnsi="Times New Roman" w:cs="Times New Roman"/>
-        </w:rPr>
-        <w:t>Setting the parameters</w:t>
+      <w:fldSimple w:instr=" SEQ Figure \* ARABIC ">
+        <w:r>
+          <w:rPr>
+            <w:noProof/>
+          </w:rPr>
+          <w:t>24</w:t>
+        </w:r>
+      </w:fldSimple>
+      <w:r>
+        <w:t xml:space="preserve"> Setting the Parameters</w:t>
+      </w:r>
+      <w:bookmarkEnd w:id="93"/>
+    </w:p>
+    <w:p>
+      <w:pPr>
+        <w:rPr>
+          <w:rFonts w:ascii="Times New Roman" w:hAnsi="Times New Roman" w:cs="Times New Roman"/>
+        </w:rPr>
+      </w:pPr>
+      <w:r>
+        <w:rPr>
+          <w:rFonts w:ascii="Times New Roman" w:hAnsi="Times New Roman" w:cs="Times New Roman"/>
+        </w:rPr>
+        <w:t>To follow the simulation, the user should look at the monitor system window. There, the salad time is showing, the current</w:t>
+      </w:r>
+      <w:r>
+        <w:rPr>
+          <w:rFonts w:ascii="Times New Roman" w:hAnsi="Times New Roman" w:cs="Times New Roman"/>
+        </w:rPr>
+        <w:t xml:space="preserve"> parameter values are shown</w:t>
+      </w:r>
+      <w:r>
+        <w:rPr>
+          <w:rFonts w:ascii="Times New Roman" w:hAnsi="Times New Roman" w:cs="Times New Roman"/>
+        </w:rPr>
+        <w:t>, and the actuator</w:t>
+      </w:r>
+      <w:r>
+        <w:rPr>
+          <w:rFonts w:ascii="Times New Roman" w:hAnsi="Times New Roman" w:cs="Times New Roman"/>
+        </w:rPr>
+        <w:t>s that are</w:t>
+      </w:r>
+      <w:r>
+        <w:rPr>
+          <w:rFonts w:ascii="Times New Roman" w:hAnsi="Times New Roman" w:cs="Times New Roman"/>
+        </w:rPr>
+        <w:t xml:space="preserve"> being </w:t>
+      </w:r>
+      <w:r>
+        <w:rPr>
+          <w:rFonts w:ascii="Times New Roman" w:hAnsi="Times New Roman" w:cs="Times New Roman"/>
+        </w:rPr>
+        <w:t xml:space="preserve">turned </w:t>
+      </w:r>
+      <w:r>
+        <w:rPr>
+          <w:rFonts w:ascii="Times New Roman" w:hAnsi="Times New Roman" w:cs="Times New Roman"/>
+        </w:rPr>
+        <w:t>on or off. After the predefined simulation is over, the time stops</w:t>
+      </w:r>
+      <w:r>
+        <w:rPr>
+          <w:rFonts w:ascii="Times New Roman" w:hAnsi="Times New Roman" w:cs="Times New Roman"/>
+        </w:rPr>
+        <w:t>,</w:t>
+      </w:r>
+      <w:r>
+        <w:rPr>
+          <w:rFonts w:ascii="Times New Roman" w:hAnsi="Times New Roman" w:cs="Times New Roman"/>
+        </w:rPr>
+        <w:t xml:space="preserve"> and </w:t>
+      </w:r>
+      <w:r>
+        <w:rPr>
+          <w:rFonts w:ascii="Times New Roman" w:hAnsi="Times New Roman" w:cs="Times New Roman"/>
+        </w:rPr>
+        <w:t xml:space="preserve">a report can be generated, or </w:t>
+      </w:r>
+      <w:r>
+        <w:rPr>
+          <w:rFonts w:ascii="Times New Roman" w:hAnsi="Times New Roman" w:cs="Times New Roman"/>
+        </w:rPr>
+        <w:t>another simulation can be started.</w:t>
+      </w:r>
+    </w:p>
+    <w:p>
+      <w:pPr>
+        <w:rPr>
+          <w:rFonts w:ascii="Times New Roman" w:hAnsi="Times New Roman" w:cs="Times New Roman"/>
+        </w:rPr>
+      </w:pPr>
+      <w:r>
+        <w:rPr>
+          <w:rFonts w:ascii="Times New Roman" w:hAnsi="Times New Roman" w:cs="Times New Roman"/>
+        </w:rPr>
+        <w:t xml:space="preserve">To generate a report, the user </w:t>
+      </w:r>
+      <w:proofErr w:type="gramStart"/>
+      <w:r>
+        <w:rPr>
+          <w:rFonts w:ascii="Times New Roman" w:hAnsi="Times New Roman" w:cs="Times New Roman"/>
+        </w:rPr>
+        <w:t>has to</w:t>
+      </w:r>
+      <w:proofErr w:type="gramEnd"/>
+      <w:r>
+        <w:rPr>
+          <w:rFonts w:ascii="Times New Roman" w:hAnsi="Times New Roman" w:cs="Times New Roman"/>
+        </w:rPr>
+        <w:t xml:space="preserve"> switch to the Reports tab (Figure 26). There, he </w:t>
+      </w:r>
+      <w:proofErr w:type="gramStart"/>
+      <w:r>
+        <w:rPr>
+          <w:rFonts w:ascii="Times New Roman" w:hAnsi="Times New Roman" w:cs="Times New Roman"/>
+        </w:rPr>
+        <w:t>has to</w:t>
+      </w:r>
+      <w:proofErr w:type="gramEnd"/>
+      <w:r>
+        <w:rPr>
+          <w:rFonts w:ascii="Times New Roman" w:hAnsi="Times New Roman" w:cs="Times New Roman"/>
+        </w:rPr>
+        <w:t xml:space="preserve"> type in a start day and a final day for the report. Then, he must specify for which parameter he wants to generate a report for. When pressing the GENERATE button, a pdf is generated with the corresponding graph that shows the changes through this time interval.</w:t>
       </w:r>
     </w:p>
     <w:p>
@@ -16162,10 +17387,10 @@
           <w:noProof/>
         </w:rPr>
         <w:drawing>
-          <wp:inline distT="0" distB="0" distL="0" distR="0" wp14:anchorId="3A33417A" wp14:editId="5B63BBA3">
-            <wp:extent cx="5731510" cy="2927350"/>
-            <wp:effectExtent l="0" t="0" r="2540" b="6350"/>
-            <wp:docPr id="39" name="Picture 39" descr="Graphical user interface&#10;&#10;Description automatically generated with medium confidence"/>
+          <wp:inline distT="0" distB="0" distL="0" distR="0" wp14:anchorId="26078D37" wp14:editId="2F800102">
+            <wp:extent cx="5731510" cy="2934970"/>
+            <wp:effectExtent l="0" t="0" r="2540" b="0"/>
+            <wp:docPr id="43" name="Picture 43" descr="Graphical user interface&#10;&#10;Description automatically generated with medium confidence"/>
             <wp:cNvGraphicFramePr>
               <a:graphicFrameLocks xmlns:a="http://schemas.openxmlformats.org/drawingml/2006/main" noChangeAspect="1"/>
             </wp:cNvGraphicFramePr>
@@ -16173,11 +17398,11 @@
               <a:graphicData uri="http://schemas.openxmlformats.org/drawingml/2006/picture">
                 <pic:pic xmlns:pic="http://schemas.openxmlformats.org/drawingml/2006/picture">
                   <pic:nvPicPr>
-                    <pic:cNvPr id="39" name="Picture 39" descr="Graphical user interface&#10;&#10;Description automatically generated with medium confidence"/>
+                    <pic:cNvPr id="43" name="Picture 43" descr="Graphical user interface&#10;&#10;Description automatically generated with medium confidence"/>
                     <pic:cNvPicPr/>
                   </pic:nvPicPr>
                   <pic:blipFill>
-                    <a:blip r:embed="rId41"/>
+                    <a:blip r:embed="rId47"/>
                     <a:stretch>
                       <a:fillRect/>
                     </a:stretch>
@@ -16185,7 +17410,7 @@
                   <pic:spPr>
                     <a:xfrm>
                       <a:off x="0" y="0"/>
-                      <a:ext cx="5731510" cy="2927350"/>
+                      <a:ext cx="5731510" cy="2934970"/>
                     </a:xfrm>
                     <a:prstGeom prst="rect">
                       <a:avLst/>
@@ -16203,32 +17428,34 @@
         <w:pStyle w:val="Caption"/>
         <w:jc w:val="center"/>
       </w:pPr>
+      <w:bookmarkStart w:id="94" w:name="_Toc120805642"/>
       <w:r>
         <w:t xml:space="preserve">Figure </w:t>
       </w:r>
-      <w:r>
-        <w:fldChar w:fldCharType="begin"/>
-      </w:r>
-      <w:r>
-        <w:instrText xml:space="preserve"> SEQ Figure \* ARABIC </w:instrText>
-      </w:r>
-      <w:r>
-        <w:fldChar w:fldCharType="separate"/>
-      </w:r>
-      <w:r>
-        <w:rPr>
-          <w:noProof/>
-        </w:rPr>
-        <w:t>25</w:t>
-      </w:r>
-      <w:r>
-        <w:rPr>
-          <w:noProof/>
-        </w:rPr>
-        <w:fldChar w:fldCharType="end"/>
-      </w:r>
+      <w:fldSimple w:instr=" SEQ Figure \* ARABIC ">
+        <w:r>
+          <w:rPr>
+            <w:noProof/>
+          </w:rPr>
+          <w:t>26</w:t>
+        </w:r>
+      </w:fldSimple>
       <w:r>
         <w:t xml:space="preserve"> Generate Report Window</w:t>
+      </w:r>
+      <w:bookmarkEnd w:id="94"/>
+    </w:p>
+    <w:p>
+      <w:pPr>
+        <w:rPr>
+          <w:rFonts w:ascii="Times New Roman" w:hAnsi="Times New Roman" w:cs="Times New Roman"/>
+        </w:rPr>
+      </w:pPr>
+      <w:r>
+        <w:rPr>
+          <w:rFonts w:ascii="Times New Roman" w:hAnsi="Times New Roman" w:cs="Times New Roman"/>
+        </w:rPr>
+        <w:t>In case the user indicates days that do not follow these conventions, no report gets generated. (Figure 27)</w:t>
       </w:r>
     </w:p>
     <w:p>
@@ -16257,7 +17484,7 @@
                     <pic:cNvPicPr/>
                   </pic:nvPicPr>
                   <pic:blipFill>
-                    <a:blip r:embed="rId42"/>
+                    <a:blip r:embed="rId48"/>
                     <a:stretch>
                       <a:fillRect/>
                     </a:stretch>
@@ -16283,39 +17510,54 @@
         <w:pStyle w:val="Caption"/>
         <w:jc w:val="center"/>
       </w:pPr>
+      <w:bookmarkStart w:id="95" w:name="_Toc120805643"/>
       <w:r>
         <w:t xml:space="preserve">Figure </w:t>
       </w:r>
-      <w:r>
-        <w:fldChar w:fldCharType="begin"/>
-      </w:r>
-      <w:r>
-        <w:instrText xml:space="preserve"> SEQ Figure \* ARABIC </w:instrText>
-      </w:r>
-      <w:r>
-        <w:fldChar w:fldCharType="separate"/>
-      </w:r>
-      <w:r>
-        <w:rPr>
-          <w:noProof/>
-        </w:rPr>
-        <w:t>26</w:t>
-      </w:r>
-      <w:r>
-        <w:rPr>
-          <w:noProof/>
-        </w:rPr>
-        <w:fldChar w:fldCharType="end"/>
-      </w:r>
+      <w:fldSimple w:instr=" SEQ Figure \* ARABIC ">
+        <w:r>
+          <w:rPr>
+            <w:noProof/>
+          </w:rPr>
+          <w:t>27</w:t>
+        </w:r>
+      </w:fldSimple>
       <w:r>
         <w:t xml:space="preserve"> Invalid Input Alert</w:t>
       </w:r>
+      <w:bookmarkEnd w:id="95"/>
+    </w:p>
+    <w:p>
+      <w:pPr>
+        <w:rPr>
+          <w:rFonts w:ascii="Times New Roman" w:hAnsi="Times New Roman" w:cs="Times New Roman"/>
+        </w:rPr>
+      </w:pPr>
+      <w:r>
+        <w:rPr>
+          <w:rFonts w:ascii="Times New Roman" w:hAnsi="Times New Roman" w:cs="Times New Roman"/>
+        </w:rPr>
+        <w:t>After the desired reports are generated, the simulation can be started again.</w:t>
+      </w:r>
+    </w:p>
+    <w:p>
+      <w:pPr>
+        <w:rPr>
+          <w:rFonts w:ascii="Times New Roman" w:hAnsi="Times New Roman" w:cs="Times New Roman"/>
+        </w:rPr>
+      </w:pPr>
+      <w:r>
+        <w:rPr>
+          <w:rFonts w:ascii="Times New Roman" w:hAnsi="Times New Roman" w:cs="Times New Roman"/>
+        </w:rPr>
+        <w:t>In case of possible alerts during the simulation, the admin gets notified by a window that would pop up. After the admin acknowledges the problem and fixes it, the simulation continues.</w:t>
+      </w:r>
     </w:p>
     <w:p>
       <w:pPr>
         <w:pStyle w:val="Subtitle"/>
       </w:pPr>
-      <w:bookmarkStart w:id="80" w:name="_Toc120803994"/>
+      <w:bookmarkStart w:id="96" w:name="_Toc120805609"/>
       <w:r>
         <w:t>5.</w:t>
       </w:r>
@@ -16325,7 +17567,7 @@
       <w:r>
         <w:t xml:space="preserve"> Description of Packages</w:t>
       </w:r>
-      <w:bookmarkEnd w:id="80"/>
+      <w:bookmarkEnd w:id="96"/>
     </w:p>
     <w:p>
       <w:pPr>
@@ -16398,7 +17640,7 @@
       <w:pPr>
         <w:pStyle w:val="Subtitle"/>
       </w:pPr>
-      <w:bookmarkStart w:id="81" w:name="_Toc120803995"/>
+      <w:bookmarkStart w:id="97" w:name="_Toc120805610"/>
       <w:r>
         <w:t>5.</w:t>
       </w:r>
@@ -16408,7 +17650,7 @@
       <w:r>
         <w:t xml:space="preserve"> Description of Classes</w:t>
       </w:r>
-      <w:bookmarkEnd w:id="81"/>
+      <w:bookmarkEnd w:id="97"/>
     </w:p>
     <w:p>
       <w:pPr>
@@ -16417,7 +17659,7 @@
           <w:color w:val="000000" w:themeColor="text1"/>
         </w:rPr>
       </w:pPr>
-      <w:bookmarkStart w:id="82" w:name="_Hlk120094458"/>
+      <w:bookmarkStart w:id="98" w:name="_Hlk120094458"/>
       <w:r>
         <w:rPr>
           <w:rFonts w:ascii="Times New Roman" w:hAnsi="Times New Roman" w:cs="Times New Roman"/>
@@ -16597,7 +17839,14 @@
         <w:rPr>
           <w:rFonts w:ascii="Times New Roman" w:hAnsi="Times New Roman" w:cs="Times New Roman"/>
         </w:rPr>
-        <w:t xml:space="preserve">. It is called when a second passed. If the system is not in a special state, and if the crops are not ready to be harvested yet, it performs check for parameters in the balanced state and for devices in the balancing state. It also converts the time from seconds to a legible format. The </w:t>
+        <w:t xml:space="preserve">. It is called when a second passed. If the system is not in a special state, and if the crops are not ready to be harvested yet, it performs check for parameters in the balanced state and for devices in the balancing </w:t>
+      </w:r>
+      <w:r>
+        <w:rPr>
+          <w:rFonts w:ascii="Times New Roman" w:hAnsi="Times New Roman" w:cs="Times New Roman"/>
+        </w:rPr>
+        <w:lastRenderedPageBreak/>
+        <w:t xml:space="preserve">state. It also converts the time from seconds to a legible format. The </w:t>
       </w:r>
       <w:proofErr w:type="spellStart"/>
       <w:r>
@@ -16611,14 +17860,7 @@
         <w:rPr>
           <w:rFonts w:ascii="Times New Roman" w:hAnsi="Times New Roman" w:cs="Times New Roman"/>
         </w:rPr>
-        <w:t xml:space="preserve"> class has a class for the data collection state. This class just calls functions from the environment simulator. Its only job is to collect data without processing it. There is also a class that corresponds to the balancing state. This balances the parameters that are given by turning on and off the actuator. It looks at the </w:t>
-      </w:r>
-      <w:r>
-        <w:rPr>
-          <w:rFonts w:ascii="Times New Roman" w:hAnsi="Times New Roman" w:cs="Times New Roman"/>
-        </w:rPr>
-        <w:lastRenderedPageBreak/>
-        <w:t xml:space="preserve">values at time intervals set in the </w:t>
+        <w:t xml:space="preserve"> class has a class for the data collection state. This class just calls functions from the environment simulator. Its only job is to collect data without processing it. There is also a class that corresponds to the balancing state. This balances the parameters that are given by turning on and off the actuator. It looks at the values at time intervals set in the </w:t>
       </w:r>
       <w:proofErr w:type="spellStart"/>
       <w:r>
@@ -16856,7 +18098,7 @@
         <w:t>This class takes measurement for all the sensors and returns a map of them and their measured values. It also takes measurements for only one sensor. It computes the current measurement value by taking in consideration the last measured value and the time it was measured, the amount the parameter changes in one second, and the strength of the actuator. The class also sets the amount with which the value of the parameter changes in one second (real life) and the amount with which the actuator tries to counter-act the growth of the parameter. It finds an entity of a device from the list of devices based on its type. Then it ensures this class is singleton. The class also initializes the lists of environment devices (actuators and sensors) and the list of last measured values by the default values written in.</w:t>
       </w:r>
     </w:p>
-    <w:bookmarkEnd w:id="82"/>
+    <w:bookmarkEnd w:id="98"/>
     <w:p>
       <w:pPr>
         <w:rPr>
@@ -16875,7 +18117,7 @@
       <w:pPr>
         <w:pStyle w:val="Sectiontitle"/>
       </w:pPr>
-      <w:bookmarkStart w:id="83" w:name="_Toc120803996"/>
+      <w:bookmarkStart w:id="99" w:name="_Toc120805611"/>
       <w:r>
         <w:lastRenderedPageBreak/>
         <w:t>5</w:t>
@@ -16886,20 +18128,20 @@
       <w:r>
         <w:t xml:space="preserve"> Testing</w:t>
       </w:r>
-      <w:bookmarkEnd w:id="83"/>
+      <w:bookmarkEnd w:id="99"/>
     </w:p>
     <w:p>
       <w:pPr>
         <w:pStyle w:val="Subtitle"/>
       </w:pPr>
-      <w:bookmarkStart w:id="84" w:name="_Toc120803997"/>
+      <w:bookmarkStart w:id="100" w:name="_Toc120805612"/>
       <w:r>
         <w:t xml:space="preserve">5.1 </w:t>
       </w:r>
       <w:r>
         <w:t>White-box Testing</w:t>
       </w:r>
-      <w:bookmarkEnd w:id="84"/>
+      <w:bookmarkEnd w:id="100"/>
     </w:p>
     <w:p>
       <w:pPr>
@@ -16940,7 +18182,7 @@
         <w:ind w:firstLine="720"/>
         <w:outlineLvl w:val="2"/>
       </w:pPr>
-      <w:bookmarkStart w:id="85" w:name="_Toc120803998"/>
+      <w:bookmarkStart w:id="101" w:name="_Toc120805613"/>
       <w:r>
         <w:t xml:space="preserve">5.1.1 </w:t>
       </w:r>
@@ -16952,7 +18194,7 @@
       <w:r>
         <w:t xml:space="preserve"> Package Tests</w:t>
       </w:r>
-      <w:bookmarkEnd w:id="85"/>
+      <w:bookmarkEnd w:id="101"/>
     </w:p>
     <w:p>
       <w:pPr>
@@ -17257,7 +18499,7 @@
         <w:ind w:firstLine="720"/>
         <w:outlineLvl w:val="2"/>
       </w:pPr>
-      <w:bookmarkStart w:id="86" w:name="_Toc120803999"/>
+      <w:bookmarkStart w:id="102" w:name="_Toc120805614"/>
       <w:r>
         <w:t>5.</w:t>
       </w:r>
@@ -17275,7 +18517,7 @@
       <w:r>
         <w:t xml:space="preserve"> Package Tests</w:t>
       </w:r>
-      <w:bookmarkEnd w:id="86"/>
+      <w:bookmarkEnd w:id="102"/>
     </w:p>
     <w:p>
       <w:pPr>
@@ -17489,12 +18731,12 @@
       <w:pPr>
         <w:pStyle w:val="Subtitle"/>
       </w:pPr>
-      <w:bookmarkStart w:id="87" w:name="_Toc120804000"/>
+      <w:bookmarkStart w:id="103" w:name="_Toc120805615"/>
       <w:r>
         <w:lastRenderedPageBreak/>
         <w:t>5.2. Black-box testing</w:t>
       </w:r>
-      <w:bookmarkEnd w:id="87"/>
+      <w:bookmarkEnd w:id="103"/>
     </w:p>
     <w:p>
       <w:pPr>
@@ -17520,12 +18762,12 @@
       <w:pPr>
         <w:pStyle w:val="Sectiontitle"/>
       </w:pPr>
-      <w:bookmarkStart w:id="88" w:name="_Toc120804001"/>
+      <w:bookmarkStart w:id="104" w:name="_Toc120805616"/>
       <w:r>
         <w:lastRenderedPageBreak/>
         <w:t>6. Conclusions</w:t>
       </w:r>
-      <w:bookmarkEnd w:id="88"/>
+      <w:bookmarkEnd w:id="104"/>
     </w:p>
     <w:p>
       <w:pPr>
@@ -17545,7 +18787,7 @@
       <w:pPr>
         <w:pStyle w:val="Sectiontitle"/>
       </w:pPr>
-      <w:bookmarkStart w:id="89" w:name="_Toc120804002"/>
+      <w:bookmarkStart w:id="105" w:name="_Toc120805617"/>
       <w:r>
         <w:lastRenderedPageBreak/>
         <w:t>6</w:t>
@@ -17557,7 +18799,7 @@
         <w:t xml:space="preserve"> References</w:t>
       </w:r>
       <w:bookmarkEnd w:id="69"/>
-      <w:bookmarkEnd w:id="89"/>
+      <w:bookmarkEnd w:id="105"/>
     </w:p>
     <w:p>
       <w:pPr>
@@ -17615,7 +18857,7 @@
         </w:rPr>
         <w:t xml:space="preserve">Retrieved from: </w:t>
       </w:r>
-      <w:hyperlink r:id="rId43" w:history="1">
+      <w:hyperlink r:id="rId49" w:history="1">
         <w:r>
           <w:rPr>
             <w:rStyle w:val="Hyperlink"/>
@@ -17682,7 +18924,7 @@
         </w:rPr>
         <w:t xml:space="preserve">Retrieved from: </w:t>
       </w:r>
-      <w:hyperlink r:id="rId44" w:history="1">
+      <w:hyperlink r:id="rId50" w:history="1">
         <w:r>
           <w:rPr>
             <w:rStyle w:val="Hyperlink"/>
@@ -17726,7 +18968,7 @@
         </w:rPr>
         <w:t xml:space="preserve">Retrieved from: </w:t>
       </w:r>
-      <w:hyperlink r:id="rId45" w:history="1">
+      <w:hyperlink r:id="rId51" w:history="1">
         <w:r>
           <w:rPr>
             <w:rStyle w:val="Hyperlink"/>
@@ -17743,7 +18985,7 @@
         </w:rPr>
         <w:br/>
       </w:r>
-      <w:hyperlink r:id="rId46" w:history="1">
+      <w:hyperlink r:id="rId52" w:history="1">
         <w:r>
           <w:rPr>
             <w:rStyle w:val="Hyperlink"/>
@@ -17763,9 +19005,9 @@
       </w:pPr>
     </w:p>
     <w:sectPr>
-      <w:headerReference w:type="default" r:id="rId47"/>
-      <w:footerReference w:type="default" r:id="rId48"/>
-      <w:headerReference w:type="first" r:id="rId49"/>
+      <w:headerReference w:type="default" r:id="rId53"/>
+      <w:footerReference w:type="default" r:id="rId54"/>
+      <w:headerReference w:type="first" r:id="rId55"/>
       <w:pgSz w:w="11906" w:h="16838"/>
       <w:pgMar w:top="1440" w:right="1440" w:bottom="1440" w:left="1440" w:header="397" w:footer="720" w:gutter="0"/>
       <w:pgNumType w:start="1"/>

</xml_diff>